<commit_message>
fixed errors in table 1
</commit_message>
<xml_diff>
--- a/docs/tables.docx
+++ b/docs/tables.docx
@@ -60,19 +60,19 @@
         <w:tblLook w:val="04A0" w:firstRow="1" w:lastRow="0" w:firstColumn="1" w:lastColumn="0" w:noHBand="0" w:noVBand="1"/>
       </w:tblPr>
       <w:tblGrid>
-        <w:gridCol w:w="1296"/>
+        <w:gridCol w:w="1442"/>
+        <w:gridCol w:w="1008"/>
         <w:gridCol w:w="1152"/>
         <w:gridCol w:w="1152"/>
-        <w:gridCol w:w="1152"/>
-        <w:gridCol w:w="1152"/>
-        <w:gridCol w:w="1152"/>
+        <w:gridCol w:w="1151"/>
+        <w:gridCol w:w="1151"/>
         <w:gridCol w:w="1151"/>
         <w:gridCol w:w="1153"/>
       </w:tblGrid>
       <w:tr>
         <w:tc>
           <w:tcPr>
-            <w:tcW w:w="692" w:type="pct"/>
+            <w:tcW w:w="770" w:type="pct"/>
             <w:tcBorders>
               <w:top w:val="single" w:sz="4" w:space="0" w:color="auto"/>
               <w:bottom w:val="single" w:sz="4" w:space="0" w:color="auto"/>
@@ -104,11 +104,45 @@
         </w:tc>
         <w:tc>
           <w:tcPr>
+            <w:tcW w:w="538" w:type="pct"/>
+            <w:tcBorders>
+              <w:top w:val="single" w:sz="4" w:space="0" w:color="auto"/>
+              <w:bottom w:val="single" w:sz="4" w:space="0" w:color="auto"/>
+            </w:tcBorders>
+          </w:tcPr>
+          <w:p>
+            <w:pPr>
+              <w:jc w:val="center"/>
+              <w:rPr>
+                <w:rFonts w:ascii="Times New Roman" w:hAnsi="Times New Roman" w:cs="Times New Roman"/>
+                <w:b/>
+                <w:bCs/>
+                <w:iCs/>
+                <w:sz w:val="20"/>
+                <w:szCs w:val="20"/>
+              </w:rPr>
+            </w:pPr>
+            <w:r>
+              <w:rPr>
+                <w:rFonts w:ascii="Times New Roman" w:hAnsi="Times New Roman" w:cs="Times New Roman"/>
+                <w:b/>
+                <w:bCs/>
+                <w:iCs/>
+                <w:sz w:val="20"/>
+                <w:szCs w:val="20"/>
+              </w:rPr>
+              <w:t>Type</w:t>
+            </w:r>
+          </w:p>
+        </w:tc>
+        <w:tc>
+          <w:tcPr>
             <w:tcW w:w="615" w:type="pct"/>
             <w:tcBorders>
               <w:top w:val="single" w:sz="4" w:space="0" w:color="auto"/>
               <w:bottom w:val="single" w:sz="4" w:space="0" w:color="auto"/>
             </w:tcBorders>
+            <w:vAlign w:val="bottom"/>
           </w:tcPr>
           <w:p>
             <w:pPr>
@@ -127,11 +161,11 @@
                 <w:rFonts w:ascii="Times New Roman" w:hAnsi="Times New Roman" w:cs="Times New Roman"/>
                 <w:b/>
                 <w:bCs/>
-                <w:iCs/>
-                <w:sz w:val="20"/>
-                <w:szCs w:val="20"/>
-              </w:rPr>
-              <w:t>Lat</w:t>
+                <w:color w:val="000000"/>
+                <w:sz w:val="20"/>
+                <w:szCs w:val="20"/>
+              </w:rPr>
+              <w:t>Latitude</w:t>
             </w:r>
           </w:p>
         </w:tc>
@@ -142,6 +176,7 @@
               <w:top w:val="single" w:sz="4" w:space="0" w:color="auto"/>
               <w:bottom w:val="single" w:sz="4" w:space="0" w:color="auto"/>
             </w:tcBorders>
+            <w:vAlign w:val="bottom"/>
           </w:tcPr>
           <w:p>
             <w:pPr>
@@ -160,11 +195,11 @@
                 <w:rFonts w:ascii="Times New Roman" w:hAnsi="Times New Roman" w:cs="Times New Roman"/>
                 <w:b/>
                 <w:bCs/>
-                <w:iCs/>
-                <w:sz w:val="20"/>
-                <w:szCs w:val="20"/>
-              </w:rPr>
-              <w:t>Long</w:t>
+                <w:color w:val="000000"/>
+                <w:sz w:val="20"/>
+                <w:szCs w:val="20"/>
+              </w:rPr>
+              <w:t>Longitude</w:t>
             </w:r>
           </w:p>
         </w:tc>
@@ -175,6 +210,7 @@
               <w:top w:val="single" w:sz="4" w:space="0" w:color="auto"/>
               <w:bottom w:val="single" w:sz="4" w:space="0" w:color="auto"/>
             </w:tcBorders>
+            <w:vAlign w:val="bottom"/>
           </w:tcPr>
           <w:p>
             <w:pPr>
@@ -193,11 +229,11 @@
                 <w:rFonts w:ascii="Times New Roman" w:hAnsi="Times New Roman" w:cs="Times New Roman"/>
                 <w:b/>
                 <w:bCs/>
-                <w:iCs/>
-                <w:sz w:val="20"/>
-                <w:szCs w:val="20"/>
-              </w:rPr>
-              <w:t>Type</w:t>
+                <w:color w:val="000000"/>
+                <w:sz w:val="20"/>
+                <w:szCs w:val="20"/>
+              </w:rPr>
+              <w:t>Elevation</w:t>
             </w:r>
           </w:p>
         </w:tc>
@@ -208,6 +244,7 @@
               <w:top w:val="single" w:sz="4" w:space="0" w:color="auto"/>
               <w:bottom w:val="single" w:sz="4" w:space="0" w:color="auto"/>
             </w:tcBorders>
+            <w:vAlign w:val="bottom"/>
           </w:tcPr>
           <w:p>
             <w:pPr>
@@ -226,11 +263,11 @@
                 <w:rFonts w:ascii="Times New Roman" w:hAnsi="Times New Roman" w:cs="Times New Roman"/>
                 <w:b/>
                 <w:bCs/>
-                <w:iCs/>
-                <w:sz w:val="20"/>
-                <w:szCs w:val="20"/>
-              </w:rPr>
-              <w:t>Elevation</w:t>
+                <w:color w:val="000000"/>
+                <w:sz w:val="20"/>
+                <w:szCs w:val="20"/>
+              </w:rPr>
+              <w:t>Slope</w:t>
             </w:r>
           </w:p>
         </w:tc>
@@ -241,6 +278,7 @@
               <w:top w:val="single" w:sz="4" w:space="0" w:color="auto"/>
               <w:bottom w:val="single" w:sz="4" w:space="0" w:color="auto"/>
             </w:tcBorders>
+            <w:vAlign w:val="bottom"/>
           </w:tcPr>
           <w:p>
             <w:pPr>
@@ -259,40 +297,7 @@
                 <w:rFonts w:ascii="Times New Roman" w:hAnsi="Times New Roman" w:cs="Times New Roman"/>
                 <w:b/>
                 <w:bCs/>
-                <w:iCs/>
-                <w:sz w:val="20"/>
-                <w:szCs w:val="20"/>
-              </w:rPr>
-              <w:t>Slope</w:t>
-            </w:r>
-          </w:p>
-        </w:tc>
-        <w:tc>
-          <w:tcPr>
-            <w:tcW w:w="615" w:type="pct"/>
-            <w:tcBorders>
-              <w:top w:val="single" w:sz="4" w:space="0" w:color="auto"/>
-              <w:bottom w:val="single" w:sz="4" w:space="0" w:color="auto"/>
-            </w:tcBorders>
-          </w:tcPr>
-          <w:p>
-            <w:pPr>
-              <w:jc w:val="center"/>
-              <w:rPr>
-                <w:rFonts w:ascii="Times New Roman" w:hAnsi="Times New Roman" w:cs="Times New Roman"/>
-                <w:b/>
-                <w:bCs/>
-                <w:iCs/>
-                <w:sz w:val="20"/>
-                <w:szCs w:val="20"/>
-              </w:rPr>
-            </w:pPr>
-            <w:r>
-              <w:rPr>
-                <w:rFonts w:ascii="Times New Roman" w:hAnsi="Times New Roman" w:cs="Times New Roman"/>
-                <w:b/>
-                <w:bCs/>
-                <w:iCs/>
+                <w:color w:val="000000"/>
                 <w:sz w:val="20"/>
                 <w:szCs w:val="20"/>
               </w:rPr>
@@ -337,7 +342,7 @@
       <w:tr>
         <w:tc>
           <w:tcPr>
-            <w:tcW w:w="692" w:type="pct"/>
+            <w:tcW w:w="770" w:type="pct"/>
             <w:tcBorders>
               <w:top w:val="single" w:sz="4" w:space="0" w:color="auto"/>
             </w:tcBorders>
@@ -358,7 +363,45 @@
                 <w:sz w:val="20"/>
                 <w:szCs w:val="20"/>
               </w:rPr>
-              <w:t>WOND</w:t>
+              <w:t>W</w:t>
+            </w:r>
+            <w:r>
+              <w:rPr>
+                <w:rFonts w:ascii="Times New Roman" w:hAnsi="Times New Roman" w:cs="Times New Roman"/>
+                <w:iCs/>
+                <w:sz w:val="20"/>
+                <w:szCs w:val="20"/>
+              </w:rPr>
+              <w:t>onderland</w:t>
+            </w:r>
+          </w:p>
+        </w:tc>
+        <w:tc>
+          <w:tcPr>
+            <w:tcW w:w="538" w:type="pct"/>
+            <w:tcBorders>
+              <w:top w:val="single" w:sz="4" w:space="0" w:color="auto"/>
+            </w:tcBorders>
+            <w:vAlign w:val="bottom"/>
+          </w:tcPr>
+          <w:p>
+            <w:pPr>
+              <w:jc w:val="center"/>
+              <w:rPr>
+                <w:rFonts w:ascii="Times New Roman" w:hAnsi="Times New Roman" w:cs="Times New Roman"/>
+                <w:iCs/>
+                <w:sz w:val="20"/>
+                <w:szCs w:val="20"/>
+              </w:rPr>
+            </w:pPr>
+            <w:r>
+              <w:rPr>
+                <w:rFonts w:ascii="Times New Roman" w:hAnsi="Times New Roman" w:cs="Times New Roman"/>
+                <w:iCs/>
+                <w:sz w:val="20"/>
+                <w:szCs w:val="20"/>
+              </w:rPr>
+              <w:t>Flat</w:t>
             </w:r>
           </w:p>
         </w:tc>
@@ -504,35 +547,6 @@
                 <w:szCs w:val="20"/>
               </w:rPr>
               <w:t>208.067</w:t>
-            </w:r>
-          </w:p>
-        </w:tc>
-        <w:tc>
-          <w:tcPr>
-            <w:tcW w:w="615" w:type="pct"/>
-            <w:tcBorders>
-              <w:top w:val="single" w:sz="4" w:space="0" w:color="auto"/>
-            </w:tcBorders>
-            <w:vAlign w:val="bottom"/>
-          </w:tcPr>
-          <w:p>
-            <w:pPr>
-              <w:jc w:val="center"/>
-              <w:rPr>
-                <w:rFonts w:ascii="Times New Roman" w:hAnsi="Times New Roman" w:cs="Times New Roman"/>
-                <w:iCs/>
-                <w:sz w:val="20"/>
-                <w:szCs w:val="20"/>
-              </w:rPr>
-            </w:pPr>
-            <w:r>
-              <w:rPr>
-                <w:rFonts w:ascii="Times New Roman" w:hAnsi="Times New Roman" w:cs="Times New Roman"/>
-                <w:color w:val="000000"/>
-                <w:sz w:val="20"/>
-                <w:szCs w:val="20"/>
-              </w:rPr>
-              <w:t>44.237</w:t>
             </w:r>
           </w:p>
         </w:tc>
@@ -568,7 +582,7 @@
       <w:tr>
         <w:tc>
           <w:tcPr>
-            <w:tcW w:w="692" w:type="pct"/>
+            <w:tcW w:w="770" w:type="pct"/>
           </w:tcPr>
           <w:p>
             <w:pPr>
@@ -586,7 +600,33 @@
                 <w:sz w:val="20"/>
                 <w:szCs w:val="20"/>
               </w:rPr>
-              <w:t>CAD</w:t>
+              <w:t>Gorham Cliffs</w:t>
+            </w:r>
+          </w:p>
+        </w:tc>
+        <w:tc>
+          <w:tcPr>
+            <w:tcW w:w="538" w:type="pct"/>
+            <w:vAlign w:val="bottom"/>
+          </w:tcPr>
+          <w:p>
+            <w:pPr>
+              <w:jc w:val="center"/>
+              <w:rPr>
+                <w:rFonts w:ascii="Times New Roman" w:hAnsi="Times New Roman" w:cs="Times New Roman"/>
+                <w:iCs/>
+                <w:sz w:val="20"/>
+                <w:szCs w:val="20"/>
+              </w:rPr>
+            </w:pPr>
+            <w:r>
+              <w:rPr>
+                <w:rFonts w:ascii="Times New Roman" w:hAnsi="Times New Roman" w:cs="Times New Roman"/>
+                <w:iCs/>
+                <w:sz w:val="20"/>
+                <w:szCs w:val="20"/>
+              </w:rPr>
+              <w:t>Cliff</w:t>
             </w:r>
           </w:p>
         </w:tc>
@@ -722,6 +762,103 @@
         </w:tc>
         <w:tc>
           <w:tcPr>
+            <w:tcW w:w="616" w:type="pct"/>
+          </w:tcPr>
+          <w:p>
+            <w:pPr>
+              <w:jc w:val="center"/>
+              <w:rPr>
+                <w:rFonts w:ascii="Times New Roman" w:hAnsi="Times New Roman" w:cs="Times New Roman"/>
+                <w:iCs/>
+                <w:sz w:val="20"/>
+                <w:szCs w:val="20"/>
+              </w:rPr>
+            </w:pPr>
+            <w:r>
+              <w:rPr>
+                <w:rFonts w:ascii="Times New Roman" w:hAnsi="Times New Roman" w:cs="Times New Roman"/>
+                <w:iCs/>
+                <w:sz w:val="20"/>
+                <w:szCs w:val="20"/>
+              </w:rPr>
+              <w:t>SE</w:t>
+            </w:r>
+          </w:p>
+        </w:tc>
+      </w:tr>
+      <w:tr>
+        <w:tc>
+          <w:tcPr>
+            <w:tcW w:w="770" w:type="pct"/>
+          </w:tcPr>
+          <w:p>
+            <w:pPr>
+              <w:rPr>
+                <w:rFonts w:ascii="Times New Roman" w:hAnsi="Times New Roman" w:cs="Times New Roman"/>
+                <w:iCs/>
+                <w:sz w:val="20"/>
+                <w:szCs w:val="20"/>
+              </w:rPr>
+            </w:pPr>
+            <w:r>
+              <w:rPr>
+                <w:rFonts w:ascii="Times New Roman" w:hAnsi="Times New Roman" w:cs="Times New Roman"/>
+                <w:iCs/>
+                <w:sz w:val="20"/>
+                <w:szCs w:val="20"/>
+              </w:rPr>
+              <w:t>S</w:t>
+            </w:r>
+            <w:r>
+              <w:rPr>
+                <w:rFonts w:ascii="Times New Roman" w:hAnsi="Times New Roman" w:cs="Times New Roman"/>
+                <w:iCs/>
+                <w:sz w:val="20"/>
+                <w:szCs w:val="20"/>
+              </w:rPr>
+              <w:t xml:space="preserve">t. </w:t>
+            </w:r>
+            <w:proofErr w:type="spellStart"/>
+            <w:r>
+              <w:rPr>
+                <w:rFonts w:ascii="Times New Roman" w:hAnsi="Times New Roman" w:cs="Times New Roman"/>
+                <w:iCs/>
+                <w:sz w:val="20"/>
+                <w:szCs w:val="20"/>
+              </w:rPr>
+              <w:t>Sauveur</w:t>
+            </w:r>
+            <w:proofErr w:type="spellEnd"/>
+          </w:p>
+        </w:tc>
+        <w:tc>
+          <w:tcPr>
+            <w:tcW w:w="538" w:type="pct"/>
+            <w:vAlign w:val="bottom"/>
+          </w:tcPr>
+          <w:p>
+            <w:pPr>
+              <w:jc w:val="center"/>
+              <w:rPr>
+                <w:rFonts w:ascii="Times New Roman" w:hAnsi="Times New Roman" w:cs="Times New Roman"/>
+                <w:iCs/>
+                <w:sz w:val="20"/>
+                <w:szCs w:val="20"/>
+              </w:rPr>
+            </w:pPr>
+            <w:r>
+              <w:rPr>
+                <w:rFonts w:ascii="Times New Roman" w:hAnsi="Times New Roman" w:cs="Times New Roman"/>
+                <w:iCs/>
+                <w:sz w:val="20"/>
+                <w:szCs w:val="20"/>
+              </w:rPr>
+              <w:t>Ledge</w:t>
+            </w:r>
+          </w:p>
+        </w:tc>
+        <w:tc>
+          <w:tcPr>
             <w:tcW w:w="615" w:type="pct"/>
             <w:vAlign w:val="bottom"/>
           </w:tcPr>
@@ -742,7 +879,111 @@
                 <w:sz w:val="20"/>
                 <w:szCs w:val="20"/>
               </w:rPr>
-              <w:t>44.328</w:t>
+              <w:t>44.311</w:t>
+            </w:r>
+          </w:p>
+        </w:tc>
+        <w:tc>
+          <w:tcPr>
+            <w:tcW w:w="615" w:type="pct"/>
+            <w:vAlign w:val="bottom"/>
+          </w:tcPr>
+          <w:p>
+            <w:pPr>
+              <w:jc w:val="center"/>
+              <w:rPr>
+                <w:rFonts w:ascii="Times New Roman" w:hAnsi="Times New Roman" w:cs="Times New Roman"/>
+                <w:iCs/>
+                <w:sz w:val="20"/>
+                <w:szCs w:val="20"/>
+              </w:rPr>
+            </w:pPr>
+            <w:r>
+              <w:rPr>
+                <w:rFonts w:ascii="Times New Roman" w:hAnsi="Times New Roman" w:cs="Times New Roman"/>
+                <w:color w:val="000000"/>
+                <w:sz w:val="20"/>
+                <w:szCs w:val="20"/>
+              </w:rPr>
+              <w:t>-68.326</w:t>
+            </w:r>
+          </w:p>
+        </w:tc>
+        <w:tc>
+          <w:tcPr>
+            <w:tcW w:w="615" w:type="pct"/>
+            <w:vAlign w:val="bottom"/>
+          </w:tcPr>
+          <w:p>
+            <w:pPr>
+              <w:jc w:val="center"/>
+              <w:rPr>
+                <w:rFonts w:ascii="Times New Roman" w:hAnsi="Times New Roman" w:cs="Times New Roman"/>
+                <w:iCs/>
+                <w:sz w:val="20"/>
+                <w:szCs w:val="20"/>
+              </w:rPr>
+            </w:pPr>
+            <w:r>
+              <w:rPr>
+                <w:rFonts w:ascii="Times New Roman" w:hAnsi="Times New Roman" w:cs="Times New Roman"/>
+                <w:color w:val="000000"/>
+                <w:sz w:val="20"/>
+                <w:szCs w:val="20"/>
+              </w:rPr>
+              <w:t>597.133</w:t>
+            </w:r>
+          </w:p>
+        </w:tc>
+        <w:tc>
+          <w:tcPr>
+            <w:tcW w:w="615" w:type="pct"/>
+            <w:vAlign w:val="bottom"/>
+          </w:tcPr>
+          <w:p>
+            <w:pPr>
+              <w:jc w:val="center"/>
+              <w:rPr>
+                <w:rFonts w:ascii="Times New Roman" w:hAnsi="Times New Roman" w:cs="Times New Roman"/>
+                <w:iCs/>
+                <w:sz w:val="20"/>
+                <w:szCs w:val="20"/>
+              </w:rPr>
+            </w:pPr>
+            <w:r>
+              <w:rPr>
+                <w:rFonts w:ascii="Times New Roman" w:hAnsi="Times New Roman" w:cs="Times New Roman"/>
+                <w:color w:val="000000"/>
+                <w:sz w:val="20"/>
+                <w:szCs w:val="20"/>
+              </w:rPr>
+              <w:t>13.333</w:t>
+            </w:r>
+          </w:p>
+        </w:tc>
+        <w:tc>
+          <w:tcPr>
+            <w:tcW w:w="615" w:type="pct"/>
+            <w:vAlign w:val="bottom"/>
+          </w:tcPr>
+          <w:p>
+            <w:pPr>
+              <w:jc w:val="center"/>
+              <w:rPr>
+                <w:rFonts w:ascii="Times New Roman" w:hAnsi="Times New Roman" w:cs="Times New Roman"/>
+                <w:iCs/>
+                <w:sz w:val="20"/>
+                <w:szCs w:val="20"/>
+              </w:rPr>
+            </w:pPr>
+            <w:r>
+              <w:rPr>
+                <w:rFonts w:ascii="Times New Roman" w:hAnsi="Times New Roman" w:cs="Times New Roman"/>
+                <w:color w:val="000000"/>
+                <w:sz w:val="20"/>
+                <w:szCs w:val="20"/>
+              </w:rPr>
+              <w:t>262.600</w:t>
             </w:r>
           </w:p>
         </w:tc>
@@ -767,7 +1008,7 @@
                 <w:sz w:val="20"/>
                 <w:szCs w:val="20"/>
               </w:rPr>
-              <w:t>SE</w:t>
+              <w:t>W</w:t>
             </w:r>
           </w:p>
         </w:tc>
@@ -775,7 +1016,10 @@
       <w:tr>
         <w:tc>
           <w:tcPr>
-            <w:tcW w:w="692" w:type="pct"/>
+            <w:tcW w:w="770" w:type="pct"/>
+            <w:tcBorders>
+              <w:bottom w:val="single" w:sz="4" w:space="0" w:color="auto"/>
+            </w:tcBorders>
           </w:tcPr>
           <w:p>
             <w:pPr>
@@ -793,13 +1037,45 @@
                 <w:sz w:val="20"/>
                 <w:szCs w:val="20"/>
               </w:rPr>
-              <w:t>CADCLIFFS</w:t>
+              <w:t>South Cadillac</w:t>
+            </w:r>
+          </w:p>
+        </w:tc>
+        <w:tc>
+          <w:tcPr>
+            <w:tcW w:w="538" w:type="pct"/>
+            <w:tcBorders>
+              <w:bottom w:val="single" w:sz="4" w:space="0" w:color="auto"/>
+            </w:tcBorders>
+            <w:vAlign w:val="bottom"/>
+          </w:tcPr>
+          <w:p>
+            <w:pPr>
+              <w:jc w:val="center"/>
+              <w:rPr>
+                <w:rFonts w:ascii="Times New Roman" w:hAnsi="Times New Roman" w:cs="Times New Roman"/>
+                <w:iCs/>
+                <w:sz w:val="20"/>
+                <w:szCs w:val="20"/>
+              </w:rPr>
+            </w:pPr>
+            <w:r>
+              <w:rPr>
+                <w:rFonts w:ascii="Times New Roman" w:hAnsi="Times New Roman" w:cs="Times New Roman"/>
+                <w:iCs/>
+                <w:sz w:val="20"/>
+                <w:szCs w:val="20"/>
+              </w:rPr>
+              <w:t>Ledge</w:t>
             </w:r>
           </w:p>
         </w:tc>
         <w:tc>
           <w:tcPr>
             <w:tcW w:w="615" w:type="pct"/>
+            <w:tcBorders>
+              <w:bottom w:val="single" w:sz="4" w:space="0" w:color="auto"/>
+            </w:tcBorders>
             <w:vAlign w:val="bottom"/>
           </w:tcPr>
           <w:p>
@@ -819,13 +1095,16 @@
                 <w:sz w:val="20"/>
                 <w:szCs w:val="20"/>
               </w:rPr>
-              <w:t>44.311</w:t>
+              <w:t>44.333</w:t>
             </w:r>
           </w:p>
         </w:tc>
         <w:tc>
           <w:tcPr>
             <w:tcW w:w="615" w:type="pct"/>
+            <w:tcBorders>
+              <w:bottom w:val="single" w:sz="4" w:space="0" w:color="auto"/>
+            </w:tcBorders>
             <w:vAlign w:val="bottom"/>
           </w:tcPr>
           <w:p>
@@ -845,13 +1124,16 @@
                 <w:sz w:val="20"/>
                 <w:szCs w:val="20"/>
               </w:rPr>
-              <w:t>-68.326</w:t>
+              <w:t>-68.224</w:t>
             </w:r>
           </w:p>
         </w:tc>
         <w:tc>
           <w:tcPr>
             <w:tcW w:w="615" w:type="pct"/>
+            <w:tcBorders>
+              <w:bottom w:val="single" w:sz="4" w:space="0" w:color="auto"/>
+            </w:tcBorders>
             <w:vAlign w:val="bottom"/>
           </w:tcPr>
           <w:p>
@@ -871,13 +1153,16 @@
                 <w:sz w:val="20"/>
                 <w:szCs w:val="20"/>
               </w:rPr>
-              <w:t>597.133</w:t>
+              <w:t>930.733</w:t>
             </w:r>
           </w:p>
         </w:tc>
         <w:tc>
           <w:tcPr>
             <w:tcW w:w="615" w:type="pct"/>
+            <w:tcBorders>
+              <w:bottom w:val="single" w:sz="4" w:space="0" w:color="auto"/>
+            </w:tcBorders>
             <w:vAlign w:val="bottom"/>
           </w:tcPr>
           <w:p>
@@ -897,13 +1182,16 @@
                 <w:sz w:val="20"/>
                 <w:szCs w:val="20"/>
               </w:rPr>
-              <w:t>13.333</w:t>
+              <w:t>9.400</w:t>
             </w:r>
           </w:p>
         </w:tc>
         <w:tc>
           <w:tcPr>
             <w:tcW w:w="615" w:type="pct"/>
+            <w:tcBorders>
+              <w:bottom w:val="single" w:sz="4" w:space="0" w:color="auto"/>
+            </w:tcBorders>
             <w:vAlign w:val="bottom"/>
           </w:tcPr>
           <w:p>
@@ -923,14 +1211,16 @@
                 <w:sz w:val="20"/>
                 <w:szCs w:val="20"/>
               </w:rPr>
-              <w:t>262.600</w:t>
-            </w:r>
-          </w:p>
-        </w:tc>
-        <w:tc>
-          <w:tcPr>
-            <w:tcW w:w="615" w:type="pct"/>
-            <w:vAlign w:val="bottom"/>
+              <w:t>138.133</w:t>
+            </w:r>
+          </w:p>
+        </w:tc>
+        <w:tc>
+          <w:tcPr>
+            <w:tcW w:w="616" w:type="pct"/>
+            <w:tcBorders>
+              <w:bottom w:val="single" w:sz="4" w:space="0" w:color="auto"/>
+            </w:tcBorders>
           </w:tcPr>
           <w:p>
             <w:pPr>
@@ -945,267 +1235,11 @@
             <w:r>
               <w:rPr>
                 <w:rFonts w:ascii="Times New Roman" w:hAnsi="Times New Roman" w:cs="Times New Roman"/>
-                <w:color w:val="000000"/>
-                <w:sz w:val="20"/>
-                <w:szCs w:val="20"/>
-              </w:rPr>
-              <w:t>44.311</w:t>
-            </w:r>
-          </w:p>
-        </w:tc>
-        <w:tc>
-          <w:tcPr>
-            <w:tcW w:w="616" w:type="pct"/>
-          </w:tcPr>
-          <w:p>
-            <w:pPr>
-              <w:jc w:val="center"/>
-              <w:rPr>
-                <w:rFonts w:ascii="Times New Roman" w:hAnsi="Times New Roman" w:cs="Times New Roman"/>
-                <w:iCs/>
-                <w:sz w:val="20"/>
-                <w:szCs w:val="20"/>
-              </w:rPr>
-            </w:pPr>
-            <w:r>
-              <w:rPr>
-                <w:rFonts w:ascii="Times New Roman" w:hAnsi="Times New Roman" w:cs="Times New Roman"/>
                 <w:iCs/>
                 <w:sz w:val="20"/>
                 <w:szCs w:val="20"/>
               </w:rPr>
               <w:t>SE</w:t>
-            </w:r>
-          </w:p>
-        </w:tc>
-      </w:tr>
-      <w:tr>
-        <w:tc>
-          <w:tcPr>
-            <w:tcW w:w="692" w:type="pct"/>
-            <w:tcBorders>
-              <w:bottom w:val="single" w:sz="4" w:space="0" w:color="auto"/>
-            </w:tcBorders>
-          </w:tcPr>
-          <w:p>
-            <w:pPr>
-              <w:rPr>
-                <w:rFonts w:ascii="Times New Roman" w:hAnsi="Times New Roman" w:cs="Times New Roman"/>
-                <w:iCs/>
-                <w:sz w:val="20"/>
-                <w:szCs w:val="20"/>
-              </w:rPr>
-            </w:pPr>
-            <w:r>
-              <w:rPr>
-                <w:rFonts w:ascii="Times New Roman" w:hAnsi="Times New Roman" w:cs="Times New Roman"/>
-                <w:iCs/>
-                <w:sz w:val="20"/>
-                <w:szCs w:val="20"/>
-              </w:rPr>
-              <w:t>STSAUV</w:t>
-            </w:r>
-          </w:p>
-        </w:tc>
-        <w:tc>
-          <w:tcPr>
-            <w:tcW w:w="615" w:type="pct"/>
-            <w:tcBorders>
-              <w:bottom w:val="single" w:sz="4" w:space="0" w:color="auto"/>
-            </w:tcBorders>
-            <w:vAlign w:val="bottom"/>
-          </w:tcPr>
-          <w:p>
-            <w:pPr>
-              <w:jc w:val="center"/>
-              <w:rPr>
-                <w:rFonts w:ascii="Times New Roman" w:hAnsi="Times New Roman" w:cs="Times New Roman"/>
-                <w:iCs/>
-                <w:sz w:val="20"/>
-                <w:szCs w:val="20"/>
-              </w:rPr>
-            </w:pPr>
-            <w:r>
-              <w:rPr>
-                <w:rFonts w:ascii="Times New Roman" w:hAnsi="Times New Roman" w:cs="Times New Roman"/>
-                <w:color w:val="000000"/>
-                <w:sz w:val="20"/>
-                <w:szCs w:val="20"/>
-              </w:rPr>
-              <w:t>44.333</w:t>
-            </w:r>
-          </w:p>
-        </w:tc>
-        <w:tc>
-          <w:tcPr>
-            <w:tcW w:w="615" w:type="pct"/>
-            <w:tcBorders>
-              <w:bottom w:val="single" w:sz="4" w:space="0" w:color="auto"/>
-            </w:tcBorders>
-            <w:vAlign w:val="bottom"/>
-          </w:tcPr>
-          <w:p>
-            <w:pPr>
-              <w:jc w:val="center"/>
-              <w:rPr>
-                <w:rFonts w:ascii="Times New Roman" w:hAnsi="Times New Roman" w:cs="Times New Roman"/>
-                <w:iCs/>
-                <w:sz w:val="20"/>
-                <w:szCs w:val="20"/>
-              </w:rPr>
-            </w:pPr>
-            <w:r>
-              <w:rPr>
-                <w:rFonts w:ascii="Times New Roman" w:hAnsi="Times New Roman" w:cs="Times New Roman"/>
-                <w:color w:val="000000"/>
-                <w:sz w:val="20"/>
-                <w:szCs w:val="20"/>
-              </w:rPr>
-              <w:t>-68.224</w:t>
-            </w:r>
-          </w:p>
-        </w:tc>
-        <w:tc>
-          <w:tcPr>
-            <w:tcW w:w="615" w:type="pct"/>
-            <w:tcBorders>
-              <w:bottom w:val="single" w:sz="4" w:space="0" w:color="auto"/>
-            </w:tcBorders>
-            <w:vAlign w:val="bottom"/>
-          </w:tcPr>
-          <w:p>
-            <w:pPr>
-              <w:jc w:val="center"/>
-              <w:rPr>
-                <w:rFonts w:ascii="Times New Roman" w:hAnsi="Times New Roman" w:cs="Times New Roman"/>
-                <w:iCs/>
-                <w:sz w:val="20"/>
-                <w:szCs w:val="20"/>
-              </w:rPr>
-            </w:pPr>
-            <w:r>
-              <w:rPr>
-                <w:rFonts w:ascii="Times New Roman" w:hAnsi="Times New Roman" w:cs="Times New Roman"/>
-                <w:color w:val="000000"/>
-                <w:sz w:val="20"/>
-                <w:szCs w:val="20"/>
-              </w:rPr>
-              <w:t>930.733</w:t>
-            </w:r>
-          </w:p>
-        </w:tc>
-        <w:tc>
-          <w:tcPr>
-            <w:tcW w:w="615" w:type="pct"/>
-            <w:tcBorders>
-              <w:bottom w:val="single" w:sz="4" w:space="0" w:color="auto"/>
-            </w:tcBorders>
-            <w:vAlign w:val="bottom"/>
-          </w:tcPr>
-          <w:p>
-            <w:pPr>
-              <w:jc w:val="center"/>
-              <w:rPr>
-                <w:rFonts w:ascii="Times New Roman" w:hAnsi="Times New Roman" w:cs="Times New Roman"/>
-                <w:iCs/>
-                <w:sz w:val="20"/>
-                <w:szCs w:val="20"/>
-              </w:rPr>
-            </w:pPr>
-            <w:r>
-              <w:rPr>
-                <w:rFonts w:ascii="Times New Roman" w:hAnsi="Times New Roman" w:cs="Times New Roman"/>
-                <w:color w:val="000000"/>
-                <w:sz w:val="20"/>
-                <w:szCs w:val="20"/>
-              </w:rPr>
-              <w:t>9.400</w:t>
-            </w:r>
-          </w:p>
-        </w:tc>
-        <w:tc>
-          <w:tcPr>
-            <w:tcW w:w="615" w:type="pct"/>
-            <w:tcBorders>
-              <w:bottom w:val="single" w:sz="4" w:space="0" w:color="auto"/>
-            </w:tcBorders>
-            <w:vAlign w:val="bottom"/>
-          </w:tcPr>
-          <w:p>
-            <w:pPr>
-              <w:jc w:val="center"/>
-              <w:rPr>
-                <w:rFonts w:ascii="Times New Roman" w:hAnsi="Times New Roman" w:cs="Times New Roman"/>
-                <w:iCs/>
-                <w:sz w:val="20"/>
-                <w:szCs w:val="20"/>
-              </w:rPr>
-            </w:pPr>
-            <w:r>
-              <w:rPr>
-                <w:rFonts w:ascii="Times New Roman" w:hAnsi="Times New Roman" w:cs="Times New Roman"/>
-                <w:color w:val="000000"/>
-                <w:sz w:val="20"/>
-                <w:szCs w:val="20"/>
-              </w:rPr>
-              <w:t>138.133</w:t>
-            </w:r>
-          </w:p>
-        </w:tc>
-        <w:tc>
-          <w:tcPr>
-            <w:tcW w:w="615" w:type="pct"/>
-            <w:tcBorders>
-              <w:bottom w:val="single" w:sz="4" w:space="0" w:color="auto"/>
-            </w:tcBorders>
-            <w:vAlign w:val="bottom"/>
-          </w:tcPr>
-          <w:p>
-            <w:pPr>
-              <w:jc w:val="center"/>
-              <w:rPr>
-                <w:rFonts w:ascii="Times New Roman" w:hAnsi="Times New Roman" w:cs="Times New Roman"/>
-                <w:iCs/>
-                <w:sz w:val="20"/>
-                <w:szCs w:val="20"/>
-              </w:rPr>
-            </w:pPr>
-            <w:r>
-              <w:rPr>
-                <w:rFonts w:ascii="Times New Roman" w:hAnsi="Times New Roman" w:cs="Times New Roman"/>
-                <w:color w:val="000000"/>
-                <w:sz w:val="20"/>
-                <w:szCs w:val="20"/>
-              </w:rPr>
-              <w:t>44.333</w:t>
-            </w:r>
-          </w:p>
-        </w:tc>
-        <w:tc>
-          <w:tcPr>
-            <w:tcW w:w="616" w:type="pct"/>
-            <w:tcBorders>
-              <w:bottom w:val="single" w:sz="4" w:space="0" w:color="auto"/>
-            </w:tcBorders>
-          </w:tcPr>
-          <w:p>
-            <w:pPr>
-              <w:jc w:val="center"/>
-              <w:rPr>
-                <w:rFonts w:ascii="Times New Roman" w:hAnsi="Times New Roman" w:cs="Times New Roman"/>
-                <w:iCs/>
-                <w:sz w:val="20"/>
-                <w:szCs w:val="20"/>
-              </w:rPr>
-            </w:pPr>
-            <w:r>
-              <w:rPr>
-                <w:rFonts w:ascii="Times New Roman" w:hAnsi="Times New Roman" w:cs="Times New Roman"/>
-                <w:iCs/>
-                <w:sz w:val="20"/>
-                <w:szCs w:val="20"/>
-              </w:rPr>
-              <w:t>W</w:t>
             </w:r>
           </w:p>
         </w:tc>

</xml_diff>

<commit_message>
added table with watson's test results
</commit_message>
<xml_diff>
--- a/docs/tables.docx
+++ b/docs/tables.docx
@@ -1266,6 +1266,885 @@
     <w:p>
       <w:pPr>
         <w:rPr>
+          <w:b/>
+          <w:bCs/>
+          <w:iCs/>
+          <w:sz w:val="20"/>
+          <w:szCs w:val="20"/>
+        </w:rPr>
+      </w:pPr>
+      <w:r>
+        <w:rPr>
+          <w:b/>
+          <w:bCs/>
+          <w:iCs/>
+          <w:sz w:val="20"/>
+          <w:szCs w:val="20"/>
+        </w:rPr>
+        <w:t xml:space="preserve">Table 2. </w:t>
+      </w:r>
+      <w:r>
+        <w:rPr>
+          <w:iCs/>
+          <w:sz w:val="20"/>
+          <w:szCs w:val="20"/>
+        </w:rPr>
+        <w:t>Watson</w:t>
+      </w:r>
+      <w:r>
+        <w:rPr>
+          <w:iCs/>
+          <w:sz w:val="20"/>
+          <w:szCs w:val="20"/>
+        </w:rPr>
+        <w:t xml:space="preserve">’s </w:t>
+      </w:r>
+      <w:r>
+        <w:rPr>
+          <w:iCs/>
+          <w:sz w:val="20"/>
+          <w:szCs w:val="20"/>
+        </w:rPr>
+        <w:t>Two Sample Test of Homogeneity</w:t>
+      </w:r>
+      <w:r>
+        <w:rPr>
+          <w:iCs/>
+          <w:sz w:val="20"/>
+          <w:szCs w:val="20"/>
+        </w:rPr>
+        <w:t xml:space="preserve"> results for aspect at each site.</w:t>
+      </w:r>
+      <w:r>
+        <w:rPr>
+          <w:iCs/>
+          <w:sz w:val="20"/>
+          <w:szCs w:val="20"/>
+        </w:rPr>
+        <w:t>*</w:t>
+      </w:r>
+    </w:p>
+    <w:tbl>
+      <w:tblPr>
+        <w:tblStyle w:val="TableGrid"/>
+        <w:tblW w:w="5000" w:type="pct"/>
+        <w:tblBorders>
+          <w:top w:val="none" w:sz="0" w:space="0" w:color="auto"/>
+          <w:left w:val="none" w:sz="0" w:space="0" w:color="auto"/>
+          <w:bottom w:val="none" w:sz="0" w:space="0" w:color="auto"/>
+          <w:right w:val="none" w:sz="0" w:space="0" w:color="auto"/>
+          <w:insideH w:val="none" w:sz="0" w:space="0" w:color="auto"/>
+          <w:insideV w:val="none" w:sz="0" w:space="0" w:color="auto"/>
+        </w:tblBorders>
+        <w:tblLook w:val="04A0" w:firstRow="1" w:lastRow="0" w:firstColumn="1" w:lastColumn="0" w:noHBand="0" w:noVBand="1"/>
+      </w:tblPr>
+      <w:tblGrid>
+        <w:gridCol w:w="2058"/>
+        <w:gridCol w:w="2434"/>
+        <w:gridCol w:w="2434"/>
+        <w:gridCol w:w="2434"/>
+      </w:tblGrid>
+      <w:tr>
+        <w:tc>
+          <w:tcPr>
+            <w:tcW w:w="1100" w:type="pct"/>
+            <w:tcBorders>
+              <w:top w:val="single" w:sz="4" w:space="0" w:color="auto"/>
+              <w:bottom w:val="single" w:sz="4" w:space="0" w:color="auto"/>
+            </w:tcBorders>
+            <w:shd w:val="clear" w:color="auto" w:fill="auto"/>
+          </w:tcPr>
+          <w:p>
+            <w:pPr>
+              <w:rPr>
+                <w:rFonts w:ascii="Times New Roman" w:hAnsi="Times New Roman" w:cs="Times New Roman"/>
+                <w:b/>
+                <w:bCs/>
+                <w:iCs/>
+                <w:sz w:val="20"/>
+                <w:szCs w:val="20"/>
+              </w:rPr>
+            </w:pPr>
+          </w:p>
+        </w:tc>
+        <w:tc>
+          <w:tcPr>
+            <w:tcW w:w="1300" w:type="pct"/>
+            <w:tcBorders>
+              <w:top w:val="single" w:sz="4" w:space="0" w:color="auto"/>
+              <w:bottom w:val="single" w:sz="4" w:space="0" w:color="auto"/>
+            </w:tcBorders>
+            <w:shd w:val="clear" w:color="auto" w:fill="auto"/>
+          </w:tcPr>
+          <w:p>
+            <w:pPr>
+              <w:rPr>
+                <w:rFonts w:ascii="Times New Roman" w:hAnsi="Times New Roman" w:cs="Times New Roman"/>
+                <w:b/>
+                <w:bCs/>
+                <w:iCs/>
+                <w:sz w:val="20"/>
+                <w:szCs w:val="20"/>
+              </w:rPr>
+            </w:pPr>
+            <w:r>
+              <w:rPr>
+                <w:rFonts w:ascii="Times New Roman" w:hAnsi="Times New Roman" w:cs="Times New Roman"/>
+                <w:b/>
+                <w:bCs/>
+                <w:iCs/>
+                <w:sz w:val="20"/>
+                <w:szCs w:val="20"/>
+              </w:rPr>
+              <w:t>Gorham Cliffs</w:t>
+            </w:r>
+          </w:p>
+        </w:tc>
+        <w:tc>
+          <w:tcPr>
+            <w:tcW w:w="1300" w:type="pct"/>
+            <w:tcBorders>
+              <w:top w:val="single" w:sz="4" w:space="0" w:color="auto"/>
+              <w:bottom w:val="single" w:sz="4" w:space="0" w:color="auto"/>
+            </w:tcBorders>
+            <w:shd w:val="clear" w:color="auto" w:fill="auto"/>
+          </w:tcPr>
+          <w:p>
+            <w:pPr>
+              <w:rPr>
+                <w:rFonts w:ascii="Times New Roman" w:hAnsi="Times New Roman" w:cs="Times New Roman"/>
+                <w:b/>
+                <w:bCs/>
+                <w:iCs/>
+                <w:sz w:val="20"/>
+                <w:szCs w:val="20"/>
+              </w:rPr>
+            </w:pPr>
+            <w:r>
+              <w:rPr>
+                <w:rFonts w:ascii="Times New Roman" w:hAnsi="Times New Roman" w:cs="Times New Roman"/>
+                <w:b/>
+                <w:bCs/>
+                <w:iCs/>
+                <w:sz w:val="20"/>
+                <w:szCs w:val="20"/>
+              </w:rPr>
+              <w:t xml:space="preserve">St. </w:t>
+            </w:r>
+            <w:proofErr w:type="spellStart"/>
+            <w:r>
+              <w:rPr>
+                <w:rFonts w:ascii="Times New Roman" w:hAnsi="Times New Roman" w:cs="Times New Roman"/>
+                <w:b/>
+                <w:bCs/>
+                <w:iCs/>
+                <w:sz w:val="20"/>
+                <w:szCs w:val="20"/>
+              </w:rPr>
+              <w:t>Sauveur</w:t>
+            </w:r>
+            <w:proofErr w:type="spellEnd"/>
+          </w:p>
+        </w:tc>
+        <w:tc>
+          <w:tcPr>
+            <w:tcW w:w="1300" w:type="pct"/>
+            <w:tcBorders>
+              <w:top w:val="single" w:sz="4" w:space="0" w:color="auto"/>
+              <w:bottom w:val="single" w:sz="4" w:space="0" w:color="auto"/>
+            </w:tcBorders>
+            <w:shd w:val="clear" w:color="auto" w:fill="auto"/>
+          </w:tcPr>
+          <w:p>
+            <w:pPr>
+              <w:rPr>
+                <w:rFonts w:ascii="Times New Roman" w:hAnsi="Times New Roman" w:cs="Times New Roman"/>
+                <w:b/>
+                <w:bCs/>
+                <w:iCs/>
+                <w:sz w:val="20"/>
+                <w:szCs w:val="20"/>
+              </w:rPr>
+            </w:pPr>
+            <w:r>
+              <w:rPr>
+                <w:rFonts w:ascii="Times New Roman" w:hAnsi="Times New Roman" w:cs="Times New Roman"/>
+                <w:b/>
+                <w:bCs/>
+                <w:iCs/>
+                <w:sz w:val="20"/>
+                <w:szCs w:val="20"/>
+              </w:rPr>
+              <w:t>South Cadillac</w:t>
+            </w:r>
+          </w:p>
+        </w:tc>
+      </w:tr>
+      <w:tr>
+        <w:tc>
+          <w:tcPr>
+            <w:tcW w:w="1100" w:type="pct"/>
+            <w:tcBorders>
+              <w:top w:val="single" w:sz="4" w:space="0" w:color="auto"/>
+            </w:tcBorders>
+            <w:shd w:val="clear" w:color="auto" w:fill="auto"/>
+          </w:tcPr>
+          <w:p>
+            <w:pPr>
+              <w:rPr>
+                <w:rFonts w:ascii="Times New Roman" w:hAnsi="Times New Roman" w:cs="Times New Roman"/>
+                <w:b/>
+                <w:bCs/>
+                <w:iCs/>
+                <w:sz w:val="20"/>
+                <w:szCs w:val="20"/>
+              </w:rPr>
+            </w:pPr>
+            <w:r>
+              <w:rPr>
+                <w:rFonts w:ascii="Times New Roman" w:hAnsi="Times New Roman" w:cs="Times New Roman"/>
+                <w:b/>
+                <w:bCs/>
+                <w:iCs/>
+                <w:sz w:val="20"/>
+                <w:szCs w:val="20"/>
+              </w:rPr>
+              <w:t>Wonderland</w:t>
+            </w:r>
+          </w:p>
+        </w:tc>
+        <w:tc>
+          <w:tcPr>
+            <w:tcW w:w="1300" w:type="pct"/>
+            <w:tcBorders>
+              <w:top w:val="single" w:sz="4" w:space="0" w:color="auto"/>
+            </w:tcBorders>
+            <w:shd w:val="clear" w:color="auto" w:fill="auto"/>
+          </w:tcPr>
+          <w:p>
+            <w:pPr>
+              <w:rPr>
+                <w:rFonts w:ascii="Times New Roman" w:hAnsi="Times New Roman" w:cs="Times New Roman"/>
+                <w:iCs/>
+                <w:sz w:val="20"/>
+                <w:szCs w:val="20"/>
+              </w:rPr>
+            </w:pPr>
+            <w:r>
+              <w:rPr>
+                <w:rFonts w:ascii="Times New Roman" w:hAnsi="Times New Roman" w:cs="Times New Roman"/>
+                <w:iCs/>
+                <w:sz w:val="20"/>
+                <w:szCs w:val="20"/>
+              </w:rPr>
+              <w:t>t</w:t>
+            </w:r>
+            <w:r>
+              <w:rPr>
+                <w:rFonts w:ascii="Times New Roman" w:hAnsi="Times New Roman" w:cs="Times New Roman"/>
+                <w:iCs/>
+                <w:sz w:val="20"/>
+                <w:szCs w:val="20"/>
+              </w:rPr>
+              <w:t xml:space="preserve"> = 0.259</w:t>
+            </w:r>
+            <w:r>
+              <w:rPr>
+                <w:rFonts w:ascii="Times New Roman" w:hAnsi="Times New Roman" w:cs="Times New Roman"/>
+                <w:iCs/>
+                <w:sz w:val="20"/>
+                <w:szCs w:val="20"/>
+              </w:rPr>
+              <w:t xml:space="preserve"> </w:t>
+            </w:r>
+            <w:r>
+              <w:rPr>
+                <w:rFonts w:ascii="Times New Roman" w:hAnsi="Times New Roman" w:cs="Times New Roman"/>
+                <w:iCs/>
+                <w:sz w:val="20"/>
+                <w:szCs w:val="20"/>
+              </w:rPr>
+              <w:t>*</w:t>
+            </w:r>
+          </w:p>
+        </w:tc>
+        <w:tc>
+          <w:tcPr>
+            <w:tcW w:w="1300" w:type="pct"/>
+            <w:tcBorders>
+              <w:top w:val="single" w:sz="4" w:space="0" w:color="auto"/>
+            </w:tcBorders>
+            <w:shd w:val="clear" w:color="auto" w:fill="auto"/>
+          </w:tcPr>
+          <w:p>
+            <w:pPr>
+              <w:rPr>
+                <w:rFonts w:ascii="Times New Roman" w:hAnsi="Times New Roman" w:cs="Times New Roman"/>
+                <w:iCs/>
+                <w:sz w:val="20"/>
+                <w:szCs w:val="20"/>
+              </w:rPr>
+            </w:pPr>
+            <w:r>
+              <w:rPr>
+                <w:rFonts w:ascii="Times New Roman" w:hAnsi="Times New Roman" w:cs="Times New Roman"/>
+                <w:iCs/>
+                <w:sz w:val="20"/>
+                <w:szCs w:val="20"/>
+              </w:rPr>
+              <w:t>t</w:t>
+            </w:r>
+            <w:r>
+              <w:rPr>
+                <w:rFonts w:ascii="Times New Roman" w:hAnsi="Times New Roman" w:cs="Times New Roman"/>
+                <w:iCs/>
+                <w:sz w:val="20"/>
+                <w:szCs w:val="20"/>
+              </w:rPr>
+              <w:t xml:space="preserve"> =</w:t>
+            </w:r>
+            <w:r>
+              <w:rPr>
+                <w:sz w:val="20"/>
+                <w:szCs w:val="20"/>
+              </w:rPr>
+              <w:t xml:space="preserve"> </w:t>
+            </w:r>
+            <w:r>
+              <w:rPr>
+                <w:rFonts w:ascii="Times New Roman" w:hAnsi="Times New Roman" w:cs="Times New Roman"/>
+                <w:iCs/>
+                <w:sz w:val="20"/>
+                <w:szCs w:val="20"/>
+              </w:rPr>
+              <w:t>0.288</w:t>
+            </w:r>
+            <w:r>
+              <w:rPr>
+                <w:rFonts w:ascii="Times New Roman" w:hAnsi="Times New Roman" w:cs="Times New Roman"/>
+                <w:iCs/>
+                <w:sz w:val="20"/>
+                <w:szCs w:val="20"/>
+              </w:rPr>
+              <w:t xml:space="preserve"> </w:t>
+            </w:r>
+            <w:r>
+              <w:rPr>
+                <w:rFonts w:ascii="Times New Roman" w:hAnsi="Times New Roman" w:cs="Times New Roman"/>
+                <w:iCs/>
+                <w:sz w:val="20"/>
+                <w:szCs w:val="20"/>
+              </w:rPr>
+              <w:t>**</w:t>
+            </w:r>
+          </w:p>
+        </w:tc>
+        <w:tc>
+          <w:tcPr>
+            <w:tcW w:w="1300" w:type="pct"/>
+            <w:tcBorders>
+              <w:top w:val="single" w:sz="4" w:space="0" w:color="auto"/>
+            </w:tcBorders>
+            <w:shd w:val="clear" w:color="auto" w:fill="auto"/>
+          </w:tcPr>
+          <w:p>
+            <w:pPr>
+              <w:rPr>
+                <w:rFonts w:ascii="Times New Roman" w:hAnsi="Times New Roman" w:cs="Times New Roman"/>
+                <w:iCs/>
+                <w:sz w:val="20"/>
+                <w:szCs w:val="20"/>
+              </w:rPr>
+            </w:pPr>
+            <w:r>
+              <w:rPr>
+                <w:rFonts w:ascii="Times New Roman" w:hAnsi="Times New Roman" w:cs="Times New Roman"/>
+                <w:iCs/>
+                <w:sz w:val="20"/>
+                <w:szCs w:val="20"/>
+              </w:rPr>
+              <w:t>t</w:t>
+            </w:r>
+            <w:r>
+              <w:rPr>
+                <w:rFonts w:ascii="Times New Roman" w:hAnsi="Times New Roman" w:cs="Times New Roman"/>
+                <w:iCs/>
+                <w:sz w:val="20"/>
+                <w:szCs w:val="20"/>
+              </w:rPr>
+              <w:t xml:space="preserve"> = </w:t>
+            </w:r>
+            <w:r>
+              <w:rPr>
+                <w:rFonts w:ascii="Times New Roman" w:hAnsi="Times New Roman" w:cs="Times New Roman"/>
+                <w:iCs/>
+                <w:sz w:val="20"/>
+                <w:szCs w:val="20"/>
+              </w:rPr>
+              <w:t>0.194</w:t>
+            </w:r>
+            <w:r>
+              <w:rPr>
+                <w:rFonts w:ascii="Times New Roman" w:hAnsi="Times New Roman" w:cs="Times New Roman"/>
+                <w:iCs/>
+                <w:sz w:val="20"/>
+                <w:szCs w:val="20"/>
+              </w:rPr>
+              <w:t xml:space="preserve"> </w:t>
+            </w:r>
+            <w:r>
+              <w:rPr>
+                <w:rFonts w:ascii="Times New Roman" w:hAnsi="Times New Roman" w:cs="Times New Roman"/>
+                <w:iCs/>
+                <w:sz w:val="20"/>
+                <w:szCs w:val="20"/>
+              </w:rPr>
+              <w:t>*</w:t>
+            </w:r>
+          </w:p>
+        </w:tc>
+      </w:tr>
+      <w:tr>
+        <w:tc>
+          <w:tcPr>
+            <w:tcW w:w="1100" w:type="pct"/>
+            <w:shd w:val="clear" w:color="auto" w:fill="auto"/>
+          </w:tcPr>
+          <w:p>
+            <w:pPr>
+              <w:rPr>
+                <w:rFonts w:ascii="Times New Roman" w:hAnsi="Times New Roman" w:cs="Times New Roman"/>
+                <w:b/>
+                <w:bCs/>
+                <w:iCs/>
+                <w:sz w:val="20"/>
+                <w:szCs w:val="20"/>
+              </w:rPr>
+            </w:pPr>
+            <w:r>
+              <w:rPr>
+                <w:rFonts w:ascii="Times New Roman" w:hAnsi="Times New Roman" w:cs="Times New Roman"/>
+                <w:b/>
+                <w:bCs/>
+                <w:iCs/>
+                <w:sz w:val="20"/>
+                <w:szCs w:val="20"/>
+              </w:rPr>
+              <w:t>Gorham Cliffs</w:t>
+            </w:r>
+          </w:p>
+        </w:tc>
+        <w:tc>
+          <w:tcPr>
+            <w:tcW w:w="1300" w:type="pct"/>
+            <w:shd w:val="clear" w:color="auto" w:fill="auto"/>
+          </w:tcPr>
+          <w:p>
+            <w:pPr>
+              <w:rPr>
+                <w:rFonts w:ascii="Times New Roman" w:hAnsi="Times New Roman" w:cs="Times New Roman"/>
+                <w:iCs/>
+                <w:sz w:val="20"/>
+                <w:szCs w:val="20"/>
+              </w:rPr>
+            </w:pPr>
+          </w:p>
+        </w:tc>
+        <w:tc>
+          <w:tcPr>
+            <w:tcW w:w="1300" w:type="pct"/>
+            <w:shd w:val="clear" w:color="auto" w:fill="auto"/>
+          </w:tcPr>
+          <w:p>
+            <w:pPr>
+              <w:rPr>
+                <w:rFonts w:ascii="Times New Roman" w:hAnsi="Times New Roman" w:cs="Times New Roman"/>
+                <w:iCs/>
+                <w:sz w:val="20"/>
+                <w:szCs w:val="20"/>
+              </w:rPr>
+            </w:pPr>
+            <w:r>
+              <w:rPr>
+                <w:rFonts w:ascii="Times New Roman" w:hAnsi="Times New Roman" w:cs="Times New Roman"/>
+                <w:iCs/>
+                <w:sz w:val="20"/>
+                <w:szCs w:val="20"/>
+              </w:rPr>
+              <w:t>t</w:t>
+            </w:r>
+            <w:r>
+              <w:rPr>
+                <w:rFonts w:ascii="Times New Roman" w:hAnsi="Times New Roman" w:cs="Times New Roman"/>
+                <w:iCs/>
+                <w:sz w:val="20"/>
+                <w:szCs w:val="20"/>
+              </w:rPr>
+              <w:t xml:space="preserve"> = 0.385</w:t>
+            </w:r>
+            <w:r>
+              <w:rPr>
+                <w:rFonts w:ascii="Times New Roman" w:hAnsi="Times New Roman" w:cs="Times New Roman"/>
+                <w:iCs/>
+                <w:sz w:val="20"/>
+                <w:szCs w:val="20"/>
+              </w:rPr>
+              <w:t xml:space="preserve"> </w:t>
+            </w:r>
+            <w:r>
+              <w:rPr>
+                <w:rFonts w:ascii="Times New Roman" w:hAnsi="Times New Roman" w:cs="Times New Roman"/>
+                <w:iCs/>
+                <w:sz w:val="20"/>
+                <w:szCs w:val="20"/>
+              </w:rPr>
+              <w:t>**</w:t>
+            </w:r>
+          </w:p>
+        </w:tc>
+        <w:tc>
+          <w:tcPr>
+            <w:tcW w:w="1300" w:type="pct"/>
+            <w:shd w:val="clear" w:color="auto" w:fill="auto"/>
+          </w:tcPr>
+          <w:p>
+            <w:pPr>
+              <w:rPr>
+                <w:rFonts w:ascii="Times New Roman" w:hAnsi="Times New Roman" w:cs="Times New Roman"/>
+                <w:i/>
+                <w:sz w:val="20"/>
+                <w:szCs w:val="20"/>
+              </w:rPr>
+            </w:pPr>
+            <w:r>
+              <w:rPr>
+                <w:rFonts w:ascii="Times New Roman" w:hAnsi="Times New Roman" w:cs="Times New Roman"/>
+                <w:iCs/>
+                <w:sz w:val="20"/>
+                <w:szCs w:val="20"/>
+              </w:rPr>
+              <w:t>t</w:t>
+            </w:r>
+            <w:r>
+              <w:rPr>
+                <w:rFonts w:ascii="Times New Roman" w:hAnsi="Times New Roman" w:cs="Times New Roman"/>
+                <w:iCs/>
+                <w:sz w:val="20"/>
+                <w:szCs w:val="20"/>
+              </w:rPr>
+              <w:t xml:space="preserve"> = </w:t>
+            </w:r>
+            <w:r>
+              <w:rPr>
+                <w:rFonts w:ascii="Times New Roman" w:hAnsi="Times New Roman" w:cs="Times New Roman"/>
+                <w:iCs/>
+                <w:sz w:val="20"/>
+                <w:szCs w:val="20"/>
+              </w:rPr>
+              <w:t>0.166</w:t>
+            </w:r>
+            <w:r>
+              <w:rPr>
+                <w:rFonts w:ascii="Times New Roman" w:hAnsi="Times New Roman" w:cs="Times New Roman"/>
+                <w:iCs/>
+                <w:sz w:val="20"/>
+                <w:szCs w:val="20"/>
+              </w:rPr>
+              <w:t xml:space="preserve"> </w:t>
+            </w:r>
+            <w:r>
+              <w:rPr>
+                <w:rFonts w:ascii="Times New Roman" w:hAnsi="Times New Roman" w:cs="Times New Roman"/>
+                <w:i/>
+                <w:sz w:val="20"/>
+                <w:szCs w:val="20"/>
+              </w:rPr>
+              <w:t>ns</w:t>
+            </w:r>
+          </w:p>
+        </w:tc>
+      </w:tr>
+      <w:tr>
+        <w:tc>
+          <w:tcPr>
+            <w:tcW w:w="1100" w:type="pct"/>
+            <w:tcBorders>
+              <w:bottom w:val="single" w:sz="4" w:space="0" w:color="auto"/>
+            </w:tcBorders>
+            <w:shd w:val="clear" w:color="auto" w:fill="auto"/>
+          </w:tcPr>
+          <w:p>
+            <w:pPr>
+              <w:rPr>
+                <w:rFonts w:ascii="Times New Roman" w:hAnsi="Times New Roman" w:cs="Times New Roman"/>
+                <w:b/>
+                <w:bCs/>
+                <w:iCs/>
+                <w:sz w:val="20"/>
+                <w:szCs w:val="20"/>
+              </w:rPr>
+            </w:pPr>
+            <w:r>
+              <w:rPr>
+                <w:rFonts w:ascii="Times New Roman" w:hAnsi="Times New Roman" w:cs="Times New Roman"/>
+                <w:b/>
+                <w:bCs/>
+                <w:iCs/>
+                <w:sz w:val="20"/>
+                <w:szCs w:val="20"/>
+              </w:rPr>
+              <w:t xml:space="preserve">St. </w:t>
+            </w:r>
+            <w:proofErr w:type="spellStart"/>
+            <w:r>
+              <w:rPr>
+                <w:rFonts w:ascii="Times New Roman" w:hAnsi="Times New Roman" w:cs="Times New Roman"/>
+                <w:b/>
+                <w:bCs/>
+                <w:iCs/>
+                <w:sz w:val="20"/>
+                <w:szCs w:val="20"/>
+              </w:rPr>
+              <w:t>Sauveur</w:t>
+            </w:r>
+            <w:proofErr w:type="spellEnd"/>
+          </w:p>
+        </w:tc>
+        <w:tc>
+          <w:tcPr>
+            <w:tcW w:w="1300" w:type="pct"/>
+            <w:tcBorders>
+              <w:bottom w:val="single" w:sz="4" w:space="0" w:color="auto"/>
+            </w:tcBorders>
+            <w:shd w:val="clear" w:color="auto" w:fill="auto"/>
+          </w:tcPr>
+          <w:p>
+            <w:pPr>
+              <w:rPr>
+                <w:rFonts w:ascii="Times New Roman" w:hAnsi="Times New Roman" w:cs="Times New Roman"/>
+                <w:b/>
+                <w:bCs/>
+                <w:iCs/>
+                <w:sz w:val="20"/>
+                <w:szCs w:val="20"/>
+              </w:rPr>
+            </w:pPr>
+          </w:p>
+        </w:tc>
+        <w:tc>
+          <w:tcPr>
+            <w:tcW w:w="1300" w:type="pct"/>
+            <w:tcBorders>
+              <w:bottom w:val="single" w:sz="4" w:space="0" w:color="auto"/>
+            </w:tcBorders>
+            <w:shd w:val="clear" w:color="auto" w:fill="auto"/>
+          </w:tcPr>
+          <w:p>
+            <w:pPr>
+              <w:rPr>
+                <w:rFonts w:ascii="Times New Roman" w:hAnsi="Times New Roman" w:cs="Times New Roman"/>
+                <w:b/>
+                <w:bCs/>
+                <w:iCs/>
+                <w:sz w:val="20"/>
+                <w:szCs w:val="20"/>
+              </w:rPr>
+            </w:pPr>
+          </w:p>
+        </w:tc>
+        <w:tc>
+          <w:tcPr>
+            <w:tcW w:w="1300" w:type="pct"/>
+            <w:tcBorders>
+              <w:bottom w:val="single" w:sz="4" w:space="0" w:color="auto"/>
+            </w:tcBorders>
+            <w:shd w:val="clear" w:color="auto" w:fill="auto"/>
+          </w:tcPr>
+          <w:p>
+            <w:pPr>
+              <w:rPr>
+                <w:rFonts w:ascii="Times New Roman" w:hAnsi="Times New Roman" w:cs="Times New Roman"/>
+                <w:iCs/>
+                <w:sz w:val="20"/>
+                <w:szCs w:val="20"/>
+              </w:rPr>
+            </w:pPr>
+            <w:r>
+              <w:rPr>
+                <w:rFonts w:ascii="Times New Roman" w:hAnsi="Times New Roman" w:cs="Times New Roman"/>
+                <w:iCs/>
+                <w:sz w:val="20"/>
+                <w:szCs w:val="20"/>
+              </w:rPr>
+              <w:t>t</w:t>
+            </w:r>
+            <w:r>
+              <w:rPr>
+                <w:rFonts w:ascii="Times New Roman" w:hAnsi="Times New Roman" w:cs="Times New Roman"/>
+                <w:iCs/>
+                <w:sz w:val="20"/>
+                <w:szCs w:val="20"/>
+              </w:rPr>
+              <w:t xml:space="preserve"> = </w:t>
+            </w:r>
+            <w:r>
+              <w:rPr>
+                <w:rFonts w:ascii="Times New Roman" w:hAnsi="Times New Roman" w:cs="Times New Roman"/>
+                <w:iCs/>
+                <w:sz w:val="20"/>
+                <w:szCs w:val="20"/>
+              </w:rPr>
+              <w:t>0.51</w:t>
+            </w:r>
+            <w:r>
+              <w:rPr>
+                <w:rFonts w:ascii="Times New Roman" w:hAnsi="Times New Roman" w:cs="Times New Roman"/>
+                <w:iCs/>
+                <w:sz w:val="20"/>
+                <w:szCs w:val="20"/>
+              </w:rPr>
+              <w:t>9</w:t>
+            </w:r>
+            <w:r>
+              <w:rPr>
+                <w:rFonts w:ascii="Times New Roman" w:hAnsi="Times New Roman" w:cs="Times New Roman"/>
+                <w:iCs/>
+                <w:sz w:val="20"/>
+                <w:szCs w:val="20"/>
+              </w:rPr>
+              <w:t xml:space="preserve"> </w:t>
+            </w:r>
+            <w:r>
+              <w:rPr>
+                <w:rFonts w:ascii="Times New Roman" w:hAnsi="Times New Roman" w:cs="Times New Roman"/>
+                <w:iCs/>
+                <w:sz w:val="20"/>
+                <w:szCs w:val="20"/>
+              </w:rPr>
+              <w:t>***</w:t>
+            </w:r>
+          </w:p>
+        </w:tc>
+      </w:tr>
+    </w:tbl>
+    <w:p>
+      <w:pPr>
+        <w:rPr>
+          <w:iCs/>
+          <w:sz w:val="20"/>
+          <w:szCs w:val="20"/>
+        </w:rPr>
+      </w:pPr>
+      <w:r>
+        <w:rPr>
+          <w:iCs/>
+          <w:sz w:val="20"/>
+          <w:szCs w:val="20"/>
+        </w:rPr>
+        <w:t>*Key: t</w:t>
+      </w:r>
+      <w:r>
+        <w:rPr>
+          <w:iCs/>
+          <w:sz w:val="20"/>
+          <w:szCs w:val="20"/>
+        </w:rPr>
+        <w:t xml:space="preserve"> = </w:t>
+      </w:r>
+      <w:r>
+        <w:rPr>
+          <w:iCs/>
+          <w:sz w:val="20"/>
+          <w:szCs w:val="20"/>
+        </w:rPr>
+        <w:t xml:space="preserve">test statistic, </w:t>
+      </w:r>
+      <w:r>
+        <w:rPr>
+          <w:i/>
+          <w:sz w:val="20"/>
+          <w:szCs w:val="20"/>
+        </w:rPr>
+        <w:t>ns</w:t>
+      </w:r>
+      <w:r>
+        <w:rPr>
+          <w:i/>
+          <w:sz w:val="20"/>
+          <w:szCs w:val="20"/>
+        </w:rPr>
+        <w:t xml:space="preserve"> </w:t>
+      </w:r>
+      <w:r>
+        <w:rPr>
+          <w:iCs/>
+          <w:sz w:val="20"/>
+          <w:szCs w:val="20"/>
+        </w:rPr>
+        <w:t>=</w:t>
+      </w:r>
+      <w:r>
+        <w:rPr>
+          <w:i/>
+          <w:sz w:val="20"/>
+          <w:szCs w:val="20"/>
+        </w:rPr>
+        <w:t xml:space="preserve"> </w:t>
+      </w:r>
+      <w:r>
+        <w:rPr>
+          <w:iCs/>
+          <w:sz w:val="20"/>
+          <w:szCs w:val="20"/>
+        </w:rPr>
+        <w:t>not significant</w:t>
+      </w:r>
+      <w:r>
+        <w:rPr>
+          <w:iCs/>
+          <w:sz w:val="20"/>
+          <w:szCs w:val="20"/>
+        </w:rPr>
+        <w:t>, *</w:t>
+      </w:r>
+      <w:r>
+        <w:rPr>
+          <w:iCs/>
+          <w:sz w:val="20"/>
+          <w:szCs w:val="20"/>
+        </w:rPr>
+        <w:t xml:space="preserve"> = P &lt; 0.05, ** = P &lt; 0.01, *** = P &lt; 0.001</w:t>
+      </w:r>
+      <w:r>
+        <w:rPr>
+          <w:iCs/>
+          <w:sz w:val="20"/>
+          <w:szCs w:val="20"/>
+        </w:rPr>
+        <w:t>, P = P-value.</w:t>
+      </w:r>
+    </w:p>
+    <w:p>
+      <w:pPr>
+        <w:rPr>
+          <w:iCs/>
+          <w:sz w:val="20"/>
+          <w:szCs w:val="20"/>
+        </w:rPr>
+      </w:pPr>
+    </w:p>
+    <w:p>
+      <w:pPr>
+        <w:rPr>
+          <w:iCs/>
+          <w:sz w:val="20"/>
+          <w:szCs w:val="20"/>
+        </w:rPr>
+      </w:pPr>
+    </w:p>
+    <w:p>
+      <w:pPr>
+        <w:rPr>
           <w:sz w:val="20"/>
           <w:szCs w:val="20"/>
         </w:rPr>
@@ -1286,7 +2165,7 @@
           <w:sz w:val="20"/>
           <w:szCs w:val="20"/>
         </w:rPr>
-        <w:t>2</w:t>
+        <w:t>3</w:t>
       </w:r>
       <w:r>
         <w:rPr>
@@ -3509,7 +4388,63 @@
           <w:sz w:val="20"/>
           <w:szCs w:val="20"/>
         </w:rPr>
-        <w:t>. Key: Df: degrees of freedom, F: F-value, P: P-value.</w:t>
+        <w:t xml:space="preserve">. Key: </w:t>
+      </w:r>
+      <w:r>
+        <w:rPr>
+          <w:sz w:val="20"/>
+          <w:szCs w:val="20"/>
+        </w:rPr>
+        <w:t>d</w:t>
+      </w:r>
+      <w:r>
+        <w:rPr>
+          <w:sz w:val="20"/>
+          <w:szCs w:val="20"/>
+        </w:rPr>
+        <w:t>f</w:t>
+      </w:r>
+      <w:r>
+        <w:rPr>
+          <w:sz w:val="20"/>
+          <w:szCs w:val="20"/>
+        </w:rPr>
+        <w:t xml:space="preserve"> =</w:t>
+      </w:r>
+      <w:r>
+        <w:rPr>
+          <w:sz w:val="20"/>
+          <w:szCs w:val="20"/>
+        </w:rPr>
+        <w:t xml:space="preserve"> degrees of freedom, F</w:t>
+      </w:r>
+      <w:r>
+        <w:rPr>
+          <w:sz w:val="20"/>
+          <w:szCs w:val="20"/>
+        </w:rPr>
+        <w:t xml:space="preserve"> =</w:t>
+      </w:r>
+      <w:r>
+        <w:rPr>
+          <w:sz w:val="20"/>
+          <w:szCs w:val="20"/>
+        </w:rPr>
+        <w:t xml:space="preserve"> F-value, P</w:t>
+      </w:r>
+      <w:r>
+        <w:rPr>
+          <w:sz w:val="20"/>
+          <w:szCs w:val="20"/>
+        </w:rPr>
+        <w:t xml:space="preserve"> =</w:t>
+      </w:r>
+      <w:r>
+        <w:rPr>
+          <w:sz w:val="20"/>
+          <w:szCs w:val="20"/>
+        </w:rPr>
+        <w:t xml:space="preserve"> P-value.</w:t>
       </w:r>
     </w:p>
     <w:p>
@@ -3551,7 +4486,7 @@
           <w:sz w:val="20"/>
           <w:szCs w:val="20"/>
         </w:rPr>
-        <w:t>3</w:t>
+        <w:t>4</w:t>
       </w:r>
       <w:r>
         <w:rPr>
@@ -5285,7 +6220,77 @@
           <w:sz w:val="20"/>
           <w:szCs w:val="20"/>
         </w:rPr>
-        <w:t>. Key: Df: degrees of freedom, F: F-value, P: P-value.</w:t>
+        <w:t>.</w:t>
+      </w:r>
+      <w:r>
+        <w:rPr>
+          <w:sz w:val="20"/>
+          <w:szCs w:val="20"/>
+        </w:rPr>
+        <w:t xml:space="preserve"> </w:t>
+      </w:r>
+      <w:r>
+        <w:rPr>
+          <w:sz w:val="20"/>
+          <w:szCs w:val="20"/>
+        </w:rPr>
+        <w:t xml:space="preserve">Key: </w:t>
+      </w:r>
+      <w:r>
+        <w:rPr>
+          <w:sz w:val="20"/>
+          <w:szCs w:val="20"/>
+        </w:rPr>
+        <w:t>d</w:t>
+      </w:r>
+      <w:r>
+        <w:rPr>
+          <w:sz w:val="20"/>
+          <w:szCs w:val="20"/>
+        </w:rPr>
+        <w:t>f</w:t>
+      </w:r>
+      <w:r>
+        <w:rPr>
+          <w:sz w:val="20"/>
+          <w:szCs w:val="20"/>
+        </w:rPr>
+        <w:t xml:space="preserve"> =</w:t>
+      </w:r>
+      <w:r>
+        <w:rPr>
+          <w:sz w:val="20"/>
+          <w:szCs w:val="20"/>
+        </w:rPr>
+        <w:t xml:space="preserve"> degrees of freedom, F</w:t>
+      </w:r>
+      <w:r>
+        <w:rPr>
+          <w:sz w:val="20"/>
+          <w:szCs w:val="20"/>
+        </w:rPr>
+        <w:t xml:space="preserve"> =</w:t>
+      </w:r>
+      <w:r>
+        <w:rPr>
+          <w:sz w:val="20"/>
+          <w:szCs w:val="20"/>
+        </w:rPr>
+        <w:t xml:space="preserve"> F-value, P</w:t>
+      </w:r>
+      <w:r>
+        <w:rPr>
+          <w:sz w:val="20"/>
+          <w:szCs w:val="20"/>
+        </w:rPr>
+        <w:t xml:space="preserve"> =</w:t>
+      </w:r>
+      <w:r>
+        <w:rPr>
+          <w:sz w:val="20"/>
+          <w:szCs w:val="20"/>
+        </w:rPr>
+        <w:t xml:space="preserve"> P-value.</w:t>
       </w:r>
     </w:p>
     <w:p>
@@ -5311,6 +6316,94 @@
           <w:szCs w:val="20"/>
         </w:rPr>
       </w:pPr>
+    </w:p>
+    <w:p>
+      <w:pPr>
+        <w:rPr>
+          <w:sz w:val="20"/>
+          <w:szCs w:val="20"/>
+        </w:rPr>
+      </w:pPr>
+    </w:p>
+    <w:p>
+      <w:pPr>
+        <w:rPr>
+          <w:sz w:val="20"/>
+          <w:szCs w:val="20"/>
+        </w:rPr>
+      </w:pPr>
+    </w:p>
+    <w:p>
+      <w:pPr>
+        <w:rPr>
+          <w:sz w:val="20"/>
+          <w:szCs w:val="20"/>
+        </w:rPr>
+      </w:pPr>
+    </w:p>
+    <w:p>
+      <w:pPr>
+        <w:rPr>
+          <w:sz w:val="20"/>
+          <w:szCs w:val="20"/>
+        </w:rPr>
+      </w:pPr>
+    </w:p>
+    <w:p>
+      <w:pPr>
+        <w:rPr>
+          <w:sz w:val="20"/>
+          <w:szCs w:val="20"/>
+        </w:rPr>
+      </w:pPr>
+    </w:p>
+    <w:p>
+      <w:pPr>
+        <w:rPr>
+          <w:sz w:val="20"/>
+          <w:szCs w:val="20"/>
+        </w:rPr>
+      </w:pPr>
+    </w:p>
+    <w:p>
+      <w:pPr>
+        <w:rPr>
+          <w:sz w:val="20"/>
+          <w:szCs w:val="20"/>
+        </w:rPr>
+      </w:pPr>
+    </w:p>
+    <w:p>
+      <w:pPr>
+        <w:rPr>
+          <w:sz w:val="20"/>
+          <w:szCs w:val="20"/>
+        </w:rPr>
+      </w:pPr>
+    </w:p>
+    <w:p>
+      <w:pPr>
+        <w:rPr>
+          <w:sz w:val="20"/>
+          <w:szCs w:val="20"/>
+        </w:rPr>
+      </w:pPr>
+    </w:p>
+    <w:p>
+      <w:pPr>
+        <w:rPr>
+          <w:sz w:val="20"/>
+          <w:szCs w:val="20"/>
+        </w:rPr>
+      </w:pPr>
+    </w:p>
+    <w:p>
+      <w:pPr>
+        <w:rPr>
+          <w:sz w:val="20"/>
+          <w:szCs w:val="20"/>
+        </w:rPr>
+      </w:pPr>
       <w:r>
         <w:rPr>
           <w:b/>
@@ -5318,6 +6411,7 @@
           <w:sz w:val="20"/>
           <w:szCs w:val="20"/>
         </w:rPr>
+        <w:lastRenderedPageBreak/>
         <w:t xml:space="preserve">Table </w:t>
       </w:r>
       <w:r>
@@ -5327,7 +6421,7 @@
           <w:sz w:val="20"/>
           <w:szCs w:val="20"/>
         </w:rPr>
-        <w:t>4</w:t>
+        <w:t>5</w:t>
       </w:r>
       <w:r>
         <w:rPr>
@@ -7836,7 +8930,77 @@
           <w:sz w:val="20"/>
           <w:szCs w:val="20"/>
         </w:rPr>
-        <w:t>. Key: Df: degrees of freedom, F: F-value, P: P-value.</w:t>
+        <w:t xml:space="preserve">. </w:t>
+      </w:r>
+      <w:r>
+        <w:rPr>
+          <w:sz w:val="20"/>
+          <w:szCs w:val="20"/>
+        </w:rPr>
+        <w:t xml:space="preserve">Key: </w:t>
+      </w:r>
+      <w:r>
+        <w:rPr>
+          <w:sz w:val="20"/>
+          <w:szCs w:val="20"/>
+        </w:rPr>
+        <w:t>d</w:t>
+      </w:r>
+      <w:r>
+        <w:rPr>
+          <w:sz w:val="20"/>
+          <w:szCs w:val="20"/>
+        </w:rPr>
+        <w:t>f</w:t>
+      </w:r>
+      <w:r>
+        <w:rPr>
+          <w:sz w:val="20"/>
+          <w:szCs w:val="20"/>
+        </w:rPr>
+        <w:t xml:space="preserve"> =</w:t>
+      </w:r>
+      <w:r>
+        <w:rPr>
+          <w:sz w:val="20"/>
+          <w:szCs w:val="20"/>
+        </w:rPr>
+        <w:t xml:space="preserve"> degrees of freedom, F</w:t>
+      </w:r>
+      <w:r>
+        <w:rPr>
+          <w:sz w:val="20"/>
+          <w:szCs w:val="20"/>
+        </w:rPr>
+        <w:t xml:space="preserve"> =</w:t>
+      </w:r>
+      <w:r>
+        <w:rPr>
+          <w:sz w:val="20"/>
+          <w:szCs w:val="20"/>
+        </w:rPr>
+        <w:t xml:space="preserve"> F-value, P</w:t>
+      </w:r>
+      <w:r>
+        <w:rPr>
+          <w:sz w:val="20"/>
+          <w:szCs w:val="20"/>
+        </w:rPr>
+        <w:t xml:space="preserve"> =</w:t>
+      </w:r>
+      <w:r>
+        <w:rPr>
+          <w:sz w:val="20"/>
+          <w:szCs w:val="20"/>
+        </w:rPr>
+        <w:t xml:space="preserve"> P-value</w:t>
+      </w:r>
+      <w:r>
+        <w:rPr>
+          <w:sz w:val="20"/>
+          <w:szCs w:val="20"/>
+        </w:rPr>
+        <w:t>.</w:t>
       </w:r>
     </w:p>
     <w:p>
@@ -7862,64 +9026,6 @@
           <w:szCs w:val="20"/>
         </w:rPr>
       </w:pPr>
-    </w:p>
-    <w:p>
-      <w:pPr>
-        <w:rPr>
-          <w:sz w:val="20"/>
-          <w:szCs w:val="20"/>
-        </w:rPr>
-      </w:pPr>
-    </w:p>
-    <w:p>
-      <w:pPr>
-        <w:rPr>
-          <w:sz w:val="20"/>
-          <w:szCs w:val="20"/>
-        </w:rPr>
-      </w:pPr>
-    </w:p>
-    <w:p>
-      <w:pPr>
-        <w:rPr>
-          <w:sz w:val="20"/>
-          <w:szCs w:val="20"/>
-        </w:rPr>
-      </w:pPr>
-    </w:p>
-    <w:p>
-      <w:pPr>
-        <w:rPr>
-          <w:sz w:val="20"/>
-          <w:szCs w:val="20"/>
-        </w:rPr>
-      </w:pPr>
-    </w:p>
-    <w:p>
-      <w:pPr>
-        <w:rPr>
-          <w:sz w:val="20"/>
-          <w:szCs w:val="20"/>
-        </w:rPr>
-      </w:pPr>
-    </w:p>
-    <w:p>
-      <w:pPr>
-        <w:rPr>
-          <w:sz w:val="20"/>
-          <w:szCs w:val="20"/>
-        </w:rPr>
-      </w:pPr>
-    </w:p>
-    <w:p>
-      <w:pPr>
-        <w:rPr>
-          <w:rFonts w:eastAsia="Times New Roman"/>
-          <w:color w:val="000000"/>
-          <w:sz w:val="20"/>
-          <w:szCs w:val="20"/>
-        </w:rPr>
-      </w:pPr>
       <w:r>
         <w:rPr>
           <w:b/>
@@ -7936,7 +9042,7 @@
           <w:sz w:val="20"/>
           <w:szCs w:val="20"/>
         </w:rPr>
-        <w:t>5</w:t>
+        <w:t>6</w:t>
       </w:r>
       <w:r>
         <w:rPr>
@@ -9202,7 +10308,70 @@
           <w:sz w:val="20"/>
           <w:szCs w:val="20"/>
         </w:rPr>
-        <w:t>. Key: Df: degrees of freedom, F: F-value, P: P-value.</w:t>
+        <w:t xml:space="preserve">. </w:t>
+      </w:r>
+      <w:r>
+        <w:rPr>
+          <w:sz w:val="20"/>
+          <w:szCs w:val="20"/>
+        </w:rPr>
+        <w:t xml:space="preserve">Key: </w:t>
+      </w:r>
+      <w:r>
+        <w:rPr>
+          <w:sz w:val="20"/>
+          <w:szCs w:val="20"/>
+        </w:rPr>
+        <w:t>d</w:t>
+      </w:r>
+      <w:r>
+        <w:rPr>
+          <w:sz w:val="20"/>
+          <w:szCs w:val="20"/>
+        </w:rPr>
+        <w:t>f</w:t>
+      </w:r>
+      <w:r>
+        <w:rPr>
+          <w:sz w:val="20"/>
+          <w:szCs w:val="20"/>
+        </w:rPr>
+        <w:t xml:space="preserve"> =</w:t>
+      </w:r>
+      <w:r>
+        <w:rPr>
+          <w:sz w:val="20"/>
+          <w:szCs w:val="20"/>
+        </w:rPr>
+        <w:t xml:space="preserve"> degrees of freedom, F</w:t>
+      </w:r>
+      <w:r>
+        <w:rPr>
+          <w:sz w:val="20"/>
+          <w:szCs w:val="20"/>
+        </w:rPr>
+        <w:t xml:space="preserve"> =</w:t>
+      </w:r>
+      <w:r>
+        <w:rPr>
+          <w:sz w:val="20"/>
+          <w:szCs w:val="20"/>
+        </w:rPr>
+        <w:t xml:space="preserve"> F-value, P</w:t>
+      </w:r>
+      <w:r>
+        <w:rPr>
+          <w:sz w:val="20"/>
+          <w:szCs w:val="20"/>
+        </w:rPr>
+        <w:t xml:space="preserve"> =</w:t>
+      </w:r>
+      <w:r>
+        <w:rPr>
+          <w:sz w:val="20"/>
+          <w:szCs w:val="20"/>
+        </w:rPr>
+        <w:t xml:space="preserve"> P-value.</w:t>
       </w:r>
     </w:p>
     <w:p>
@@ -9244,7 +10413,7 @@
           <w:sz w:val="20"/>
           <w:szCs w:val="20"/>
         </w:rPr>
-        <w:t>6</w:t>
+        <w:t>7</w:t>
       </w:r>
       <w:r>
         <w:rPr>
@@ -11041,7 +12210,77 @@
           <w:sz w:val="20"/>
           <w:szCs w:val="20"/>
         </w:rPr>
-        <w:t>. Key: Df: degrees of freedom, F: F-value, P: P-value.</w:t>
+        <w:t xml:space="preserve">. </w:t>
+      </w:r>
+      <w:r>
+        <w:rPr>
+          <w:sz w:val="20"/>
+          <w:szCs w:val="20"/>
+        </w:rPr>
+        <w:t xml:space="preserve">Key: </w:t>
+      </w:r>
+      <w:r>
+        <w:rPr>
+          <w:sz w:val="20"/>
+          <w:szCs w:val="20"/>
+        </w:rPr>
+        <w:t>d</w:t>
+      </w:r>
+      <w:r>
+        <w:rPr>
+          <w:sz w:val="20"/>
+          <w:szCs w:val="20"/>
+        </w:rPr>
+        <w:t>f</w:t>
+      </w:r>
+      <w:r>
+        <w:rPr>
+          <w:sz w:val="20"/>
+          <w:szCs w:val="20"/>
+        </w:rPr>
+        <w:t xml:space="preserve"> =</w:t>
+      </w:r>
+      <w:r>
+        <w:rPr>
+          <w:sz w:val="20"/>
+          <w:szCs w:val="20"/>
+        </w:rPr>
+        <w:t xml:space="preserve"> degrees of freedom, F</w:t>
+      </w:r>
+      <w:r>
+        <w:rPr>
+          <w:sz w:val="20"/>
+          <w:szCs w:val="20"/>
+        </w:rPr>
+        <w:t xml:space="preserve"> =</w:t>
+      </w:r>
+      <w:r>
+        <w:rPr>
+          <w:sz w:val="20"/>
+          <w:szCs w:val="20"/>
+        </w:rPr>
+        <w:t xml:space="preserve"> F-value, P</w:t>
+      </w:r>
+      <w:r>
+        <w:rPr>
+          <w:sz w:val="20"/>
+          <w:szCs w:val="20"/>
+        </w:rPr>
+        <w:t xml:space="preserve"> =</w:t>
+      </w:r>
+      <w:r>
+        <w:rPr>
+          <w:sz w:val="20"/>
+          <w:szCs w:val="20"/>
+        </w:rPr>
+        <w:t xml:space="preserve"> P-value</w:t>
+      </w:r>
+      <w:r>
+        <w:rPr>
+          <w:sz w:val="20"/>
+          <w:szCs w:val="20"/>
+        </w:rPr>
+        <w:t>.</w:t>
       </w:r>
     </w:p>
     <w:p>
@@ -11083,7 +12322,7 @@
           <w:sz w:val="20"/>
           <w:szCs w:val="20"/>
         </w:rPr>
-        <w:t>7</w:t>
+        <w:t>8</w:t>
       </w:r>
       <w:r>
         <w:rPr>
@@ -13791,7 +15030,70 @@
           <w:sz w:val="20"/>
           <w:szCs w:val="20"/>
         </w:rPr>
-        <w:t>. Key: Df: degrees of freedom, F: F-value, P: P-value.</w:t>
+        <w:t xml:space="preserve">. </w:t>
+      </w:r>
+      <w:r>
+        <w:rPr>
+          <w:sz w:val="20"/>
+          <w:szCs w:val="20"/>
+        </w:rPr>
+        <w:t xml:space="preserve">Key: </w:t>
+      </w:r>
+      <w:r>
+        <w:rPr>
+          <w:sz w:val="20"/>
+          <w:szCs w:val="20"/>
+        </w:rPr>
+        <w:t>d</w:t>
+      </w:r>
+      <w:r>
+        <w:rPr>
+          <w:sz w:val="20"/>
+          <w:szCs w:val="20"/>
+        </w:rPr>
+        <w:t>f</w:t>
+      </w:r>
+      <w:r>
+        <w:rPr>
+          <w:sz w:val="20"/>
+          <w:szCs w:val="20"/>
+        </w:rPr>
+        <w:t xml:space="preserve"> =</w:t>
+      </w:r>
+      <w:r>
+        <w:rPr>
+          <w:sz w:val="20"/>
+          <w:szCs w:val="20"/>
+        </w:rPr>
+        <w:t xml:space="preserve"> degrees of freedom, F</w:t>
+      </w:r>
+      <w:r>
+        <w:rPr>
+          <w:sz w:val="20"/>
+          <w:szCs w:val="20"/>
+        </w:rPr>
+        <w:t xml:space="preserve"> =</w:t>
+      </w:r>
+      <w:r>
+        <w:rPr>
+          <w:sz w:val="20"/>
+          <w:szCs w:val="20"/>
+        </w:rPr>
+        <w:t xml:space="preserve"> F-value, P</w:t>
+      </w:r>
+      <w:r>
+        <w:rPr>
+          <w:sz w:val="20"/>
+          <w:szCs w:val="20"/>
+        </w:rPr>
+        <w:t xml:space="preserve"> =</w:t>
+      </w:r>
+      <w:r>
+        <w:rPr>
+          <w:sz w:val="20"/>
+          <w:szCs w:val="20"/>
+        </w:rPr>
+        <w:t xml:space="preserve"> P-value.</w:t>
       </w:r>
     </w:p>
     <w:p>
@@ -13824,6 +15126,7 @@
           <w:sz w:val="20"/>
           <w:szCs w:val="20"/>
         </w:rPr>
+        <w:lastRenderedPageBreak/>
         <w:t xml:space="preserve">Table </w:t>
       </w:r>
       <w:r>
@@ -13833,7 +15136,7 @@
           <w:sz w:val="20"/>
           <w:szCs w:val="20"/>
         </w:rPr>
-        <w:t>8</w:t>
+        <w:t>9</w:t>
       </w:r>
       <w:r>
         <w:rPr>
@@ -15598,8 +16901,79 @@
           <w:sz w:val="20"/>
           <w:szCs w:val="20"/>
         </w:rPr>
-        <w:t>. Key: Df: degrees of freedom, F: F-value, P: P-value.</w:t>
+        <w:t xml:space="preserve">. </w:t>
       </w:r>
+      <w:r>
+        <w:rPr>
+          <w:sz w:val="20"/>
+          <w:szCs w:val="20"/>
+        </w:rPr>
+        <w:t xml:space="preserve">Key: </w:t>
+      </w:r>
+      <w:r>
+        <w:rPr>
+          <w:sz w:val="20"/>
+          <w:szCs w:val="20"/>
+        </w:rPr>
+        <w:t>d</w:t>
+      </w:r>
+      <w:r>
+        <w:rPr>
+          <w:sz w:val="20"/>
+          <w:szCs w:val="20"/>
+        </w:rPr>
+        <w:t>f</w:t>
+      </w:r>
+      <w:r>
+        <w:rPr>
+          <w:sz w:val="20"/>
+          <w:szCs w:val="20"/>
+        </w:rPr>
+        <w:t xml:space="preserve"> =</w:t>
+      </w:r>
+      <w:r>
+        <w:rPr>
+          <w:sz w:val="20"/>
+          <w:szCs w:val="20"/>
+        </w:rPr>
+        <w:t xml:space="preserve"> degrees of freedom, F</w:t>
+      </w:r>
+      <w:r>
+        <w:rPr>
+          <w:sz w:val="20"/>
+          <w:szCs w:val="20"/>
+        </w:rPr>
+        <w:t xml:space="preserve"> =</w:t>
+      </w:r>
+      <w:r>
+        <w:rPr>
+          <w:sz w:val="20"/>
+          <w:szCs w:val="20"/>
+        </w:rPr>
+        <w:t xml:space="preserve"> F-value, P</w:t>
+      </w:r>
+      <w:r>
+        <w:rPr>
+          <w:sz w:val="20"/>
+          <w:szCs w:val="20"/>
+        </w:rPr>
+        <w:t xml:space="preserve"> =</w:t>
+      </w:r>
+      <w:r>
+        <w:rPr>
+          <w:sz w:val="20"/>
+          <w:szCs w:val="20"/>
+        </w:rPr>
+        <w:t xml:space="preserve"> P-value.</w:t>
+      </w:r>
+    </w:p>
+    <w:p>
+      <w:pPr>
+        <w:rPr>
+          <w:sz w:val="20"/>
+          <w:szCs w:val="20"/>
+        </w:rPr>
+      </w:pPr>
     </w:p>
     <w:sectPr>
       <w:pgSz w:w="12240" w:h="15840"/>

</xml_diff>

<commit_message>
Risa's comments on manuscript
</commit_message>
<xml_diff>
--- a/docs/tables.docx
+++ b/docs/tables.docx
@@ -1672,16 +1672,7 @@
                 <w:sz w:val="20"/>
                 <w:szCs w:val="20"/>
               </w:rPr>
-              <w:t xml:space="preserve"> = </w:t>
-            </w:r>
-            <w:r>
-              <w:rPr>
-                <w:rFonts w:ascii="Times New Roman" w:hAnsi="Times New Roman" w:cs="Times New Roman"/>
-                <w:iCs/>
-                <w:sz w:val="20"/>
-                <w:szCs w:val="20"/>
-              </w:rPr>
-              <w:t>0.194</w:t>
+              <w:t xml:space="preserve"> = 0.194</w:t>
             </w:r>
             <w:r>
               <w:rPr>
@@ -1832,16 +1823,7 @@
                 <w:sz w:val="20"/>
                 <w:szCs w:val="20"/>
               </w:rPr>
-              <w:t xml:space="preserve"> = </w:t>
-            </w:r>
-            <w:r>
-              <w:rPr>
-                <w:rFonts w:ascii="Times New Roman" w:hAnsi="Times New Roman" w:cs="Times New Roman"/>
-                <w:iCs/>
-                <w:sz w:val="20"/>
-                <w:szCs w:val="20"/>
-              </w:rPr>
-              <w:t>0.166</w:t>
+              <w:t xml:space="preserve"> = 0.166</w:t>
             </w:r>
             <w:r>
               <w:rPr>
@@ -1985,25 +1967,7 @@
                 <w:sz w:val="20"/>
                 <w:szCs w:val="20"/>
               </w:rPr>
-              <w:t xml:space="preserve"> = </w:t>
-            </w:r>
-            <w:r>
-              <w:rPr>
-                <w:rFonts w:ascii="Times New Roman" w:hAnsi="Times New Roman" w:cs="Times New Roman"/>
-                <w:iCs/>
-                <w:sz w:val="20"/>
-                <w:szCs w:val="20"/>
-              </w:rPr>
-              <w:t>0.51</w:t>
-            </w:r>
-            <w:r>
-              <w:rPr>
-                <w:rFonts w:ascii="Times New Roman" w:hAnsi="Times New Roman" w:cs="Times New Roman"/>
-                <w:iCs/>
-                <w:sz w:val="20"/>
-                <w:szCs w:val="20"/>
-              </w:rPr>
-              <w:t>9</w:t>
+              <w:t xml:space="preserve"> = 0.519</w:t>
             </w:r>
             <w:r>
               <w:rPr>
@@ -2389,7 +2353,7 @@
                 <w:sz w:val="20"/>
                 <w:szCs w:val="20"/>
               </w:rPr>
-              <w:t>Stand Density</w:t>
+              <w:t>Distance Between Neighbors</w:t>
             </w:r>
           </w:p>
         </w:tc>
@@ -4487,6 +4451,1370 @@
           <w:szCs w:val="20"/>
         </w:rPr>
         <w:t>4</w:t>
+      </w:r>
+      <w:r>
+        <w:rPr>
+          <w:b/>
+          <w:bCs/>
+          <w:sz w:val="20"/>
+          <w:szCs w:val="20"/>
+        </w:rPr>
+        <w:t>.</w:t>
+      </w:r>
+      <w:r>
+        <w:rPr>
+          <w:sz w:val="20"/>
+          <w:szCs w:val="20"/>
+        </w:rPr>
+        <w:t xml:space="preserve"> Analysis of variance results for the linear models with foliar isotopes: </w:t>
+      </w:r>
+      <w:r>
+        <w:rPr>
+          <w:rFonts w:eastAsia="Times New Roman"/>
+          <w:color w:val="000000"/>
+          <w:sz w:val="20"/>
+          <w:szCs w:val="20"/>
+          <w:lang w:val="el-GR"/>
+        </w:rPr>
+        <w:t>δ</w:t>
+      </w:r>
+      <w:r>
+        <w:rPr>
+          <w:rFonts w:eastAsia="Times New Roman"/>
+          <w:color w:val="000000"/>
+          <w:sz w:val="20"/>
+          <w:szCs w:val="20"/>
+          <w:vertAlign w:val="superscript"/>
+        </w:rPr>
+        <w:t>13</w:t>
+      </w:r>
+      <w:r>
+        <w:rPr>
+          <w:rFonts w:eastAsia="Times New Roman"/>
+          <w:color w:val="000000"/>
+          <w:sz w:val="20"/>
+          <w:szCs w:val="20"/>
+        </w:rPr>
+        <w:t xml:space="preserve">C </w:t>
+      </w:r>
+      <w:r>
+        <w:rPr>
+          <w:sz w:val="20"/>
+          <w:szCs w:val="20"/>
+        </w:rPr>
+        <w:t xml:space="preserve">and </w:t>
+      </w:r>
+      <w:r>
+        <w:rPr>
+          <w:rFonts w:eastAsia="Times New Roman"/>
+          <w:color w:val="000000"/>
+          <w:sz w:val="20"/>
+          <w:szCs w:val="20"/>
+          <w:lang w:val="el-GR"/>
+        </w:rPr>
+        <w:t>δ</w:t>
+      </w:r>
+      <w:r>
+        <w:rPr>
+          <w:rFonts w:eastAsia="Times New Roman"/>
+          <w:color w:val="000000"/>
+          <w:sz w:val="20"/>
+          <w:szCs w:val="20"/>
+          <w:vertAlign w:val="superscript"/>
+        </w:rPr>
+        <w:t>15</w:t>
+      </w:r>
+      <w:r>
+        <w:rPr>
+          <w:rFonts w:eastAsia="Times New Roman"/>
+          <w:color w:val="000000"/>
+          <w:sz w:val="20"/>
+          <w:szCs w:val="20"/>
+        </w:rPr>
+        <w:t>N.*</w:t>
+      </w:r>
+    </w:p>
+    <w:tbl>
+      <w:tblPr>
+        <w:tblW w:w="5000" w:type="pct"/>
+        <w:tblLook w:val="04A0" w:firstRow="1" w:lastRow="0" w:firstColumn="1" w:lastColumn="0" w:noHBand="0" w:noVBand="1"/>
+      </w:tblPr>
+      <w:tblGrid>
+        <w:gridCol w:w="1898"/>
+        <w:gridCol w:w="1490"/>
+        <w:gridCol w:w="1494"/>
+        <w:gridCol w:w="1492"/>
+        <w:gridCol w:w="1494"/>
+        <w:gridCol w:w="1492"/>
+      </w:tblGrid>
+      <w:tr>
+        <w:trPr>
+          <w:trHeight w:val="320"/>
+        </w:trPr>
+        <w:tc>
+          <w:tcPr>
+            <w:tcW w:w="1014" w:type="pct"/>
+            <w:tcBorders>
+              <w:top w:val="single" w:sz="4" w:space="0" w:color="auto"/>
+              <w:bottom w:val="single" w:sz="4" w:space="0" w:color="auto"/>
+            </w:tcBorders>
+            <w:shd w:val="clear" w:color="auto" w:fill="auto"/>
+            <w:noWrap/>
+            <w:vAlign w:val="center"/>
+            <w:hideMark/>
+          </w:tcPr>
+          <w:p>
+            <w:pPr>
+              <w:rPr>
+                <w:rFonts w:eastAsia="Times New Roman"/>
+                <w:b/>
+                <w:bCs/>
+                <w:color w:val="000000"/>
+                <w:sz w:val="20"/>
+                <w:szCs w:val="20"/>
+              </w:rPr>
+            </w:pPr>
+          </w:p>
+        </w:tc>
+        <w:tc>
+          <w:tcPr>
+            <w:tcW w:w="796" w:type="pct"/>
+            <w:tcBorders>
+              <w:top w:val="single" w:sz="4" w:space="0" w:color="auto"/>
+              <w:bottom w:val="single" w:sz="4" w:space="0" w:color="auto"/>
+            </w:tcBorders>
+            <w:shd w:val="clear" w:color="auto" w:fill="auto"/>
+            <w:noWrap/>
+            <w:vAlign w:val="center"/>
+            <w:hideMark/>
+          </w:tcPr>
+          <w:p>
+            <w:pPr>
+              <w:rPr>
+                <w:rFonts w:eastAsia="Times New Roman"/>
+                <w:b/>
+                <w:bCs/>
+                <w:color w:val="000000"/>
+                <w:sz w:val="20"/>
+                <w:szCs w:val="20"/>
+              </w:rPr>
+            </w:pPr>
+          </w:p>
+        </w:tc>
+        <w:tc>
+          <w:tcPr>
+            <w:tcW w:w="1595" w:type="pct"/>
+            <w:gridSpan w:val="2"/>
+            <w:tcBorders>
+              <w:top w:val="single" w:sz="4" w:space="0" w:color="auto"/>
+              <w:bottom w:val="single" w:sz="4" w:space="0" w:color="auto"/>
+            </w:tcBorders>
+            <w:shd w:val="clear" w:color="auto" w:fill="auto"/>
+            <w:noWrap/>
+            <w:vAlign w:val="center"/>
+            <w:hideMark/>
+          </w:tcPr>
+          <w:p>
+            <w:pPr>
+              <w:rPr>
+                <w:rFonts w:eastAsia="Times New Roman"/>
+                <w:b/>
+                <w:bCs/>
+                <w:color w:val="000000"/>
+                <w:sz w:val="20"/>
+                <w:szCs w:val="20"/>
+              </w:rPr>
+            </w:pPr>
+            <w:r>
+              <w:rPr>
+                <w:rFonts w:eastAsia="Times New Roman"/>
+                <w:b/>
+                <w:bCs/>
+                <w:color w:val="000000"/>
+                <w:sz w:val="20"/>
+                <w:szCs w:val="20"/>
+                <w:lang w:val="el-GR"/>
+              </w:rPr>
+              <w:t>δ</w:t>
+            </w:r>
+            <w:r>
+              <w:rPr>
+                <w:rFonts w:eastAsia="Times New Roman"/>
+                <w:b/>
+                <w:bCs/>
+                <w:color w:val="000000"/>
+                <w:sz w:val="20"/>
+                <w:szCs w:val="20"/>
+                <w:vertAlign w:val="superscript"/>
+              </w:rPr>
+              <w:t>13</w:t>
+            </w:r>
+            <w:r>
+              <w:rPr>
+                <w:rFonts w:eastAsia="Times New Roman"/>
+                <w:b/>
+                <w:bCs/>
+                <w:color w:val="000000"/>
+                <w:sz w:val="20"/>
+                <w:szCs w:val="20"/>
+              </w:rPr>
+              <w:t>C</w:t>
+            </w:r>
+          </w:p>
+        </w:tc>
+        <w:tc>
+          <w:tcPr>
+            <w:tcW w:w="1595" w:type="pct"/>
+            <w:gridSpan w:val="2"/>
+            <w:tcBorders>
+              <w:top w:val="single" w:sz="4" w:space="0" w:color="auto"/>
+              <w:bottom w:val="single" w:sz="4" w:space="0" w:color="auto"/>
+            </w:tcBorders>
+            <w:shd w:val="clear" w:color="auto" w:fill="auto"/>
+            <w:noWrap/>
+            <w:vAlign w:val="center"/>
+            <w:hideMark/>
+          </w:tcPr>
+          <w:p>
+            <w:pPr>
+              <w:rPr>
+                <w:rFonts w:eastAsia="Times New Roman"/>
+                <w:b/>
+                <w:bCs/>
+                <w:color w:val="000000"/>
+                <w:sz w:val="20"/>
+                <w:szCs w:val="20"/>
+              </w:rPr>
+            </w:pPr>
+            <w:r>
+              <w:rPr>
+                <w:rFonts w:eastAsia="Times New Roman"/>
+                <w:b/>
+                <w:bCs/>
+                <w:color w:val="000000"/>
+                <w:sz w:val="20"/>
+                <w:szCs w:val="20"/>
+                <w:lang w:val="el-GR"/>
+              </w:rPr>
+              <w:t>δ</w:t>
+            </w:r>
+            <w:r>
+              <w:rPr>
+                <w:rFonts w:eastAsia="Times New Roman"/>
+                <w:b/>
+                <w:bCs/>
+                <w:color w:val="000000"/>
+                <w:sz w:val="20"/>
+                <w:szCs w:val="20"/>
+                <w:vertAlign w:val="superscript"/>
+              </w:rPr>
+              <w:t>15</w:t>
+            </w:r>
+            <w:r>
+              <w:rPr>
+                <w:rFonts w:eastAsia="Times New Roman"/>
+                <w:b/>
+                <w:bCs/>
+                <w:color w:val="000000"/>
+                <w:sz w:val="20"/>
+                <w:szCs w:val="20"/>
+              </w:rPr>
+              <w:t>N</w:t>
+            </w:r>
+          </w:p>
+        </w:tc>
+      </w:tr>
+      <w:tr>
+        <w:trPr>
+          <w:trHeight w:val="320"/>
+        </w:trPr>
+        <w:tc>
+          <w:tcPr>
+            <w:tcW w:w="1014" w:type="pct"/>
+            <w:tcBorders>
+              <w:top w:val="single" w:sz="4" w:space="0" w:color="auto"/>
+              <w:bottom w:val="single" w:sz="4" w:space="0" w:color="auto"/>
+            </w:tcBorders>
+            <w:shd w:val="clear" w:color="auto" w:fill="auto"/>
+            <w:noWrap/>
+            <w:vAlign w:val="center"/>
+            <w:hideMark/>
+          </w:tcPr>
+          <w:p>
+            <w:pPr>
+              <w:rPr>
+                <w:rFonts w:eastAsia="Times New Roman"/>
+                <w:b/>
+                <w:bCs/>
+                <w:color w:val="000000"/>
+                <w:sz w:val="20"/>
+                <w:szCs w:val="20"/>
+              </w:rPr>
+            </w:pPr>
+          </w:p>
+        </w:tc>
+        <w:tc>
+          <w:tcPr>
+            <w:tcW w:w="796" w:type="pct"/>
+            <w:tcBorders>
+              <w:top w:val="single" w:sz="4" w:space="0" w:color="auto"/>
+              <w:bottom w:val="single" w:sz="4" w:space="0" w:color="auto"/>
+            </w:tcBorders>
+            <w:shd w:val="clear" w:color="auto" w:fill="auto"/>
+            <w:noWrap/>
+            <w:vAlign w:val="center"/>
+            <w:hideMark/>
+          </w:tcPr>
+          <w:p>
+            <w:pPr>
+              <w:rPr>
+                <w:rFonts w:eastAsia="Times New Roman"/>
+                <w:b/>
+                <w:bCs/>
+                <w:color w:val="000000"/>
+                <w:sz w:val="20"/>
+                <w:szCs w:val="20"/>
+              </w:rPr>
+            </w:pPr>
+            <w:r>
+              <w:rPr>
+                <w:rFonts w:eastAsia="Times New Roman"/>
+                <w:b/>
+                <w:bCs/>
+                <w:color w:val="000000"/>
+                <w:sz w:val="20"/>
+                <w:szCs w:val="20"/>
+              </w:rPr>
+              <w:t>df</w:t>
+            </w:r>
+          </w:p>
+        </w:tc>
+        <w:tc>
+          <w:tcPr>
+            <w:tcW w:w="798" w:type="pct"/>
+            <w:tcBorders>
+              <w:top w:val="single" w:sz="4" w:space="0" w:color="auto"/>
+              <w:bottom w:val="single" w:sz="4" w:space="0" w:color="auto"/>
+            </w:tcBorders>
+            <w:shd w:val="clear" w:color="auto" w:fill="auto"/>
+            <w:noWrap/>
+            <w:vAlign w:val="center"/>
+            <w:hideMark/>
+          </w:tcPr>
+          <w:p>
+            <w:pPr>
+              <w:rPr>
+                <w:rFonts w:eastAsia="Times New Roman"/>
+                <w:b/>
+                <w:bCs/>
+                <w:color w:val="000000"/>
+                <w:sz w:val="20"/>
+                <w:szCs w:val="20"/>
+              </w:rPr>
+            </w:pPr>
+            <w:r>
+              <w:rPr>
+                <w:rFonts w:eastAsia="Times New Roman"/>
+                <w:b/>
+                <w:bCs/>
+                <w:color w:val="000000"/>
+                <w:sz w:val="20"/>
+                <w:szCs w:val="20"/>
+              </w:rPr>
+              <w:t>F</w:t>
+            </w:r>
+          </w:p>
+        </w:tc>
+        <w:tc>
+          <w:tcPr>
+            <w:tcW w:w="797" w:type="pct"/>
+            <w:tcBorders>
+              <w:top w:val="single" w:sz="4" w:space="0" w:color="auto"/>
+              <w:bottom w:val="single" w:sz="4" w:space="0" w:color="auto"/>
+            </w:tcBorders>
+            <w:shd w:val="clear" w:color="auto" w:fill="auto"/>
+            <w:noWrap/>
+            <w:vAlign w:val="center"/>
+            <w:hideMark/>
+          </w:tcPr>
+          <w:p>
+            <w:pPr>
+              <w:rPr>
+                <w:rFonts w:eastAsia="Times New Roman"/>
+                <w:b/>
+                <w:bCs/>
+                <w:color w:val="000000"/>
+                <w:sz w:val="20"/>
+                <w:szCs w:val="20"/>
+              </w:rPr>
+            </w:pPr>
+            <w:r>
+              <w:rPr>
+                <w:rFonts w:eastAsia="Times New Roman"/>
+                <w:b/>
+                <w:bCs/>
+                <w:color w:val="000000"/>
+                <w:sz w:val="20"/>
+                <w:szCs w:val="20"/>
+              </w:rPr>
+              <w:t>P</w:t>
+            </w:r>
+          </w:p>
+        </w:tc>
+        <w:tc>
+          <w:tcPr>
+            <w:tcW w:w="798" w:type="pct"/>
+            <w:tcBorders>
+              <w:top w:val="single" w:sz="4" w:space="0" w:color="auto"/>
+              <w:bottom w:val="single" w:sz="4" w:space="0" w:color="auto"/>
+            </w:tcBorders>
+            <w:shd w:val="clear" w:color="auto" w:fill="auto"/>
+            <w:noWrap/>
+            <w:vAlign w:val="center"/>
+            <w:hideMark/>
+          </w:tcPr>
+          <w:p>
+            <w:pPr>
+              <w:rPr>
+                <w:rFonts w:eastAsia="Times New Roman"/>
+                <w:b/>
+                <w:bCs/>
+                <w:color w:val="000000"/>
+                <w:sz w:val="20"/>
+                <w:szCs w:val="20"/>
+              </w:rPr>
+            </w:pPr>
+            <w:r>
+              <w:rPr>
+                <w:rFonts w:eastAsia="Times New Roman"/>
+                <w:b/>
+                <w:bCs/>
+                <w:color w:val="000000"/>
+                <w:sz w:val="20"/>
+                <w:szCs w:val="20"/>
+              </w:rPr>
+              <w:t>F</w:t>
+            </w:r>
+          </w:p>
+        </w:tc>
+        <w:tc>
+          <w:tcPr>
+            <w:tcW w:w="797" w:type="pct"/>
+            <w:tcBorders>
+              <w:top w:val="single" w:sz="4" w:space="0" w:color="auto"/>
+              <w:bottom w:val="single" w:sz="4" w:space="0" w:color="auto"/>
+            </w:tcBorders>
+            <w:shd w:val="clear" w:color="auto" w:fill="auto"/>
+            <w:noWrap/>
+            <w:vAlign w:val="center"/>
+            <w:hideMark/>
+          </w:tcPr>
+          <w:p>
+            <w:pPr>
+              <w:rPr>
+                <w:rFonts w:eastAsia="Times New Roman"/>
+                <w:b/>
+                <w:bCs/>
+                <w:color w:val="000000"/>
+                <w:sz w:val="20"/>
+                <w:szCs w:val="20"/>
+              </w:rPr>
+            </w:pPr>
+            <w:r>
+              <w:rPr>
+                <w:rFonts w:eastAsia="Times New Roman"/>
+                <w:b/>
+                <w:bCs/>
+                <w:color w:val="000000"/>
+                <w:sz w:val="20"/>
+                <w:szCs w:val="20"/>
+              </w:rPr>
+              <w:t>P</w:t>
+            </w:r>
+          </w:p>
+        </w:tc>
+      </w:tr>
+      <w:tr>
+        <w:trPr>
+          <w:trHeight w:val="320"/>
+        </w:trPr>
+        <w:tc>
+          <w:tcPr>
+            <w:tcW w:w="1014" w:type="pct"/>
+            <w:tcBorders>
+              <w:top w:val="single" w:sz="4" w:space="0" w:color="auto"/>
+            </w:tcBorders>
+            <w:shd w:val="clear" w:color="auto" w:fill="auto"/>
+            <w:noWrap/>
+            <w:vAlign w:val="center"/>
+            <w:hideMark/>
+          </w:tcPr>
+          <w:p>
+            <w:pPr>
+              <w:rPr>
+                <w:rFonts w:eastAsia="Times New Roman"/>
+                <w:color w:val="000000"/>
+                <w:sz w:val="20"/>
+                <w:szCs w:val="20"/>
+              </w:rPr>
+            </w:pPr>
+            <w:r>
+              <w:rPr>
+                <w:rFonts w:eastAsia="Times New Roman"/>
+                <w:color w:val="000000"/>
+                <w:sz w:val="20"/>
+                <w:szCs w:val="20"/>
+              </w:rPr>
+              <w:t>Elevation</w:t>
+            </w:r>
+          </w:p>
+        </w:tc>
+        <w:tc>
+          <w:tcPr>
+            <w:tcW w:w="796" w:type="pct"/>
+            <w:tcBorders>
+              <w:top w:val="single" w:sz="4" w:space="0" w:color="auto"/>
+            </w:tcBorders>
+            <w:shd w:val="clear" w:color="auto" w:fill="auto"/>
+            <w:noWrap/>
+            <w:vAlign w:val="center"/>
+            <w:hideMark/>
+          </w:tcPr>
+          <w:p>
+            <w:pPr>
+              <w:rPr>
+                <w:rFonts w:eastAsia="Times New Roman"/>
+                <w:color w:val="000000"/>
+                <w:sz w:val="20"/>
+                <w:szCs w:val="20"/>
+              </w:rPr>
+            </w:pPr>
+            <w:r>
+              <w:rPr>
+                <w:rFonts w:eastAsia="Times New Roman"/>
+                <w:color w:val="000000"/>
+                <w:sz w:val="20"/>
+                <w:szCs w:val="20"/>
+              </w:rPr>
+              <w:t>1</w:t>
+            </w:r>
+          </w:p>
+        </w:tc>
+        <w:tc>
+          <w:tcPr>
+            <w:tcW w:w="798" w:type="pct"/>
+            <w:tcBorders>
+              <w:top w:val="single" w:sz="4" w:space="0" w:color="auto"/>
+            </w:tcBorders>
+            <w:shd w:val="clear" w:color="auto" w:fill="auto"/>
+            <w:noWrap/>
+            <w:vAlign w:val="center"/>
+            <w:hideMark/>
+          </w:tcPr>
+          <w:p>
+            <w:pPr>
+              <w:rPr>
+                <w:rFonts w:eastAsia="Times New Roman"/>
+                <w:color w:val="000000"/>
+                <w:sz w:val="20"/>
+                <w:szCs w:val="20"/>
+              </w:rPr>
+            </w:pPr>
+            <w:r>
+              <w:rPr>
+                <w:rFonts w:eastAsia="Times New Roman"/>
+                <w:color w:val="000000"/>
+                <w:sz w:val="20"/>
+                <w:szCs w:val="20"/>
+              </w:rPr>
+              <w:t>14.195</w:t>
+            </w:r>
+          </w:p>
+        </w:tc>
+        <w:tc>
+          <w:tcPr>
+            <w:tcW w:w="797" w:type="pct"/>
+            <w:tcBorders>
+              <w:top w:val="single" w:sz="4" w:space="0" w:color="auto"/>
+            </w:tcBorders>
+            <w:shd w:val="clear" w:color="auto" w:fill="auto"/>
+            <w:noWrap/>
+            <w:vAlign w:val="center"/>
+            <w:hideMark/>
+          </w:tcPr>
+          <w:p>
+            <w:pPr>
+              <w:rPr>
+                <w:rFonts w:eastAsia="Times New Roman"/>
+                <w:b/>
+                <w:bCs/>
+                <w:color w:val="000000"/>
+                <w:sz w:val="20"/>
+                <w:szCs w:val="20"/>
+              </w:rPr>
+            </w:pPr>
+            <w:r>
+              <w:rPr>
+                <w:rFonts w:eastAsia="Times New Roman"/>
+                <w:b/>
+                <w:bCs/>
+                <w:color w:val="000000"/>
+                <w:sz w:val="20"/>
+                <w:szCs w:val="20"/>
+              </w:rPr>
+              <w:t>0.000</w:t>
+            </w:r>
+          </w:p>
+        </w:tc>
+        <w:tc>
+          <w:tcPr>
+            <w:tcW w:w="798" w:type="pct"/>
+            <w:tcBorders>
+              <w:top w:val="single" w:sz="4" w:space="0" w:color="auto"/>
+            </w:tcBorders>
+            <w:shd w:val="clear" w:color="auto" w:fill="auto"/>
+            <w:noWrap/>
+            <w:vAlign w:val="center"/>
+            <w:hideMark/>
+          </w:tcPr>
+          <w:p>
+            <w:pPr>
+              <w:rPr>
+                <w:rFonts w:eastAsia="Times New Roman"/>
+                <w:color w:val="000000"/>
+                <w:sz w:val="20"/>
+                <w:szCs w:val="20"/>
+              </w:rPr>
+            </w:pPr>
+            <w:r>
+              <w:rPr>
+                <w:rFonts w:eastAsia="Times New Roman"/>
+                <w:color w:val="000000"/>
+                <w:sz w:val="20"/>
+                <w:szCs w:val="20"/>
+              </w:rPr>
+              <w:t>0.334</w:t>
+            </w:r>
+          </w:p>
+        </w:tc>
+        <w:tc>
+          <w:tcPr>
+            <w:tcW w:w="797" w:type="pct"/>
+            <w:tcBorders>
+              <w:top w:val="single" w:sz="4" w:space="0" w:color="auto"/>
+            </w:tcBorders>
+            <w:shd w:val="clear" w:color="auto" w:fill="auto"/>
+            <w:noWrap/>
+            <w:vAlign w:val="center"/>
+            <w:hideMark/>
+          </w:tcPr>
+          <w:p>
+            <w:pPr>
+              <w:rPr>
+                <w:rFonts w:eastAsia="Times New Roman"/>
+                <w:color w:val="000000"/>
+                <w:sz w:val="20"/>
+                <w:szCs w:val="20"/>
+              </w:rPr>
+            </w:pPr>
+            <w:r>
+              <w:rPr>
+                <w:rFonts w:eastAsia="Times New Roman"/>
+                <w:color w:val="000000"/>
+                <w:sz w:val="20"/>
+                <w:szCs w:val="20"/>
+              </w:rPr>
+              <w:t>0.566</w:t>
+            </w:r>
+          </w:p>
+        </w:tc>
+      </w:tr>
+      <w:tr>
+        <w:trPr>
+          <w:trHeight w:val="320"/>
+        </w:trPr>
+        <w:tc>
+          <w:tcPr>
+            <w:tcW w:w="1014" w:type="pct"/>
+            <w:shd w:val="clear" w:color="auto" w:fill="auto"/>
+            <w:noWrap/>
+            <w:vAlign w:val="center"/>
+            <w:hideMark/>
+          </w:tcPr>
+          <w:p>
+            <w:pPr>
+              <w:rPr>
+                <w:rFonts w:eastAsia="Times New Roman"/>
+                <w:color w:val="000000"/>
+                <w:sz w:val="20"/>
+                <w:szCs w:val="20"/>
+              </w:rPr>
+            </w:pPr>
+            <w:r>
+              <w:rPr>
+                <w:rFonts w:eastAsia="Times New Roman"/>
+                <w:color w:val="000000"/>
+                <w:sz w:val="20"/>
+                <w:szCs w:val="20"/>
+              </w:rPr>
+              <w:t>Fire</w:t>
+            </w:r>
+          </w:p>
+        </w:tc>
+        <w:tc>
+          <w:tcPr>
+            <w:tcW w:w="796" w:type="pct"/>
+            <w:shd w:val="clear" w:color="auto" w:fill="auto"/>
+            <w:noWrap/>
+            <w:vAlign w:val="center"/>
+            <w:hideMark/>
+          </w:tcPr>
+          <w:p>
+            <w:pPr>
+              <w:rPr>
+                <w:rFonts w:eastAsia="Times New Roman"/>
+                <w:color w:val="000000"/>
+                <w:sz w:val="20"/>
+                <w:szCs w:val="20"/>
+              </w:rPr>
+            </w:pPr>
+            <w:r>
+              <w:rPr>
+                <w:rFonts w:eastAsia="Times New Roman"/>
+                <w:color w:val="000000"/>
+                <w:sz w:val="20"/>
+                <w:szCs w:val="20"/>
+              </w:rPr>
+              <w:t>1</w:t>
+            </w:r>
+          </w:p>
+        </w:tc>
+        <w:tc>
+          <w:tcPr>
+            <w:tcW w:w="798" w:type="pct"/>
+            <w:shd w:val="clear" w:color="auto" w:fill="auto"/>
+            <w:noWrap/>
+            <w:vAlign w:val="center"/>
+            <w:hideMark/>
+          </w:tcPr>
+          <w:p>
+            <w:pPr>
+              <w:rPr>
+                <w:rFonts w:eastAsia="Times New Roman"/>
+                <w:color w:val="000000"/>
+                <w:sz w:val="20"/>
+                <w:szCs w:val="20"/>
+              </w:rPr>
+            </w:pPr>
+            <w:r>
+              <w:rPr>
+                <w:rFonts w:eastAsia="Times New Roman"/>
+                <w:color w:val="000000"/>
+                <w:sz w:val="20"/>
+                <w:szCs w:val="20"/>
+              </w:rPr>
+              <w:t>0.307</w:t>
+            </w:r>
+          </w:p>
+        </w:tc>
+        <w:tc>
+          <w:tcPr>
+            <w:tcW w:w="797" w:type="pct"/>
+            <w:shd w:val="clear" w:color="auto" w:fill="auto"/>
+            <w:noWrap/>
+            <w:vAlign w:val="center"/>
+            <w:hideMark/>
+          </w:tcPr>
+          <w:p>
+            <w:pPr>
+              <w:rPr>
+                <w:rFonts w:eastAsia="Times New Roman"/>
+                <w:color w:val="000000"/>
+                <w:sz w:val="20"/>
+                <w:szCs w:val="20"/>
+              </w:rPr>
+            </w:pPr>
+            <w:r>
+              <w:rPr>
+                <w:rFonts w:eastAsia="Times New Roman"/>
+                <w:color w:val="000000"/>
+                <w:sz w:val="20"/>
+                <w:szCs w:val="20"/>
+              </w:rPr>
+              <w:t>0.582</w:t>
+            </w:r>
+          </w:p>
+        </w:tc>
+        <w:tc>
+          <w:tcPr>
+            <w:tcW w:w="798" w:type="pct"/>
+            <w:shd w:val="clear" w:color="auto" w:fill="auto"/>
+            <w:noWrap/>
+            <w:vAlign w:val="center"/>
+            <w:hideMark/>
+          </w:tcPr>
+          <w:p>
+            <w:pPr>
+              <w:rPr>
+                <w:rFonts w:eastAsia="Times New Roman"/>
+                <w:color w:val="000000"/>
+                <w:sz w:val="20"/>
+                <w:szCs w:val="20"/>
+              </w:rPr>
+            </w:pPr>
+            <w:r>
+              <w:rPr>
+                <w:rFonts w:eastAsia="Times New Roman"/>
+                <w:color w:val="000000"/>
+                <w:sz w:val="20"/>
+                <w:szCs w:val="20"/>
+              </w:rPr>
+              <w:t>3.345</w:t>
+            </w:r>
+          </w:p>
+        </w:tc>
+        <w:tc>
+          <w:tcPr>
+            <w:tcW w:w="797" w:type="pct"/>
+            <w:shd w:val="clear" w:color="auto" w:fill="auto"/>
+            <w:noWrap/>
+            <w:vAlign w:val="center"/>
+            <w:hideMark/>
+          </w:tcPr>
+          <w:p>
+            <w:pPr>
+              <w:rPr>
+                <w:rFonts w:eastAsia="Times New Roman"/>
+                <w:i/>
+                <w:iCs/>
+                <w:color w:val="000000"/>
+                <w:sz w:val="20"/>
+                <w:szCs w:val="20"/>
+              </w:rPr>
+            </w:pPr>
+            <w:r>
+              <w:rPr>
+                <w:rFonts w:eastAsia="Times New Roman"/>
+                <w:i/>
+                <w:iCs/>
+                <w:color w:val="000000"/>
+                <w:sz w:val="20"/>
+                <w:szCs w:val="20"/>
+              </w:rPr>
+              <w:t>0.073</w:t>
+            </w:r>
+          </w:p>
+        </w:tc>
+      </w:tr>
+      <w:tr>
+        <w:trPr>
+          <w:trHeight w:val="320"/>
+        </w:trPr>
+        <w:tc>
+          <w:tcPr>
+            <w:tcW w:w="1014" w:type="pct"/>
+            <w:shd w:val="clear" w:color="auto" w:fill="auto"/>
+            <w:noWrap/>
+            <w:vAlign w:val="center"/>
+            <w:hideMark/>
+          </w:tcPr>
+          <w:p>
+            <w:pPr>
+              <w:rPr>
+                <w:rFonts w:eastAsia="Times New Roman"/>
+                <w:color w:val="000000"/>
+                <w:sz w:val="20"/>
+                <w:szCs w:val="20"/>
+              </w:rPr>
+            </w:pPr>
+            <w:r>
+              <w:rPr>
+                <w:rFonts w:eastAsia="Times New Roman"/>
+                <w:color w:val="000000"/>
+                <w:sz w:val="20"/>
+                <w:szCs w:val="20"/>
+              </w:rPr>
+              <w:t>Elevation</w:t>
+            </w:r>
+            <w:r>
+              <w:rPr>
+                <w:rFonts w:eastAsia="Times New Roman"/>
+                <w:color w:val="000000"/>
+                <w:sz w:val="20"/>
+                <w:szCs w:val="20"/>
+              </w:rPr>
+              <w:t xml:space="preserve"> x </w:t>
+            </w:r>
+            <w:r>
+              <w:rPr>
+                <w:rFonts w:eastAsia="Times New Roman"/>
+                <w:color w:val="000000"/>
+                <w:sz w:val="20"/>
+                <w:szCs w:val="20"/>
+              </w:rPr>
+              <w:t>Fire</w:t>
+            </w:r>
+          </w:p>
+        </w:tc>
+        <w:tc>
+          <w:tcPr>
+            <w:tcW w:w="796" w:type="pct"/>
+            <w:shd w:val="clear" w:color="auto" w:fill="auto"/>
+            <w:noWrap/>
+            <w:vAlign w:val="center"/>
+            <w:hideMark/>
+          </w:tcPr>
+          <w:p>
+            <w:pPr>
+              <w:rPr>
+                <w:rFonts w:eastAsia="Times New Roman"/>
+                <w:color w:val="000000"/>
+                <w:sz w:val="20"/>
+                <w:szCs w:val="20"/>
+              </w:rPr>
+            </w:pPr>
+            <w:r>
+              <w:rPr>
+                <w:rFonts w:eastAsia="Times New Roman"/>
+                <w:color w:val="000000"/>
+                <w:sz w:val="20"/>
+                <w:szCs w:val="20"/>
+              </w:rPr>
+              <w:t>1</w:t>
+            </w:r>
+          </w:p>
+        </w:tc>
+        <w:tc>
+          <w:tcPr>
+            <w:tcW w:w="798" w:type="pct"/>
+            <w:shd w:val="clear" w:color="auto" w:fill="auto"/>
+            <w:noWrap/>
+            <w:vAlign w:val="center"/>
+            <w:hideMark/>
+          </w:tcPr>
+          <w:p>
+            <w:pPr>
+              <w:rPr>
+                <w:rFonts w:eastAsia="Times New Roman"/>
+                <w:color w:val="000000"/>
+                <w:sz w:val="20"/>
+                <w:szCs w:val="20"/>
+              </w:rPr>
+            </w:pPr>
+            <w:r>
+              <w:rPr>
+                <w:rFonts w:eastAsia="Times New Roman"/>
+                <w:color w:val="000000"/>
+                <w:sz w:val="20"/>
+                <w:szCs w:val="20"/>
+              </w:rPr>
+              <w:t>1.120</w:t>
+            </w:r>
+          </w:p>
+        </w:tc>
+        <w:tc>
+          <w:tcPr>
+            <w:tcW w:w="797" w:type="pct"/>
+            <w:shd w:val="clear" w:color="auto" w:fill="auto"/>
+            <w:noWrap/>
+            <w:vAlign w:val="center"/>
+            <w:hideMark/>
+          </w:tcPr>
+          <w:p>
+            <w:pPr>
+              <w:rPr>
+                <w:rFonts w:eastAsia="Times New Roman"/>
+                <w:color w:val="000000"/>
+                <w:sz w:val="20"/>
+                <w:szCs w:val="20"/>
+              </w:rPr>
+            </w:pPr>
+            <w:r>
+              <w:rPr>
+                <w:rFonts w:eastAsia="Times New Roman"/>
+                <w:color w:val="000000"/>
+                <w:sz w:val="20"/>
+                <w:szCs w:val="20"/>
+              </w:rPr>
+              <w:t>0.295</w:t>
+            </w:r>
+          </w:p>
+        </w:tc>
+        <w:tc>
+          <w:tcPr>
+            <w:tcW w:w="798" w:type="pct"/>
+            <w:shd w:val="clear" w:color="auto" w:fill="auto"/>
+            <w:noWrap/>
+            <w:vAlign w:val="center"/>
+            <w:hideMark/>
+          </w:tcPr>
+          <w:p>
+            <w:pPr>
+              <w:rPr>
+                <w:rFonts w:eastAsia="Times New Roman"/>
+                <w:color w:val="000000"/>
+                <w:sz w:val="20"/>
+                <w:szCs w:val="20"/>
+              </w:rPr>
+            </w:pPr>
+            <w:r>
+              <w:rPr>
+                <w:rFonts w:eastAsia="Times New Roman"/>
+                <w:color w:val="000000"/>
+                <w:sz w:val="20"/>
+                <w:szCs w:val="20"/>
+              </w:rPr>
+              <w:t>1.153</w:t>
+            </w:r>
+          </w:p>
+        </w:tc>
+        <w:tc>
+          <w:tcPr>
+            <w:tcW w:w="797" w:type="pct"/>
+            <w:shd w:val="clear" w:color="auto" w:fill="auto"/>
+            <w:noWrap/>
+            <w:vAlign w:val="center"/>
+            <w:hideMark/>
+          </w:tcPr>
+          <w:p>
+            <w:pPr>
+              <w:rPr>
+                <w:rFonts w:eastAsia="Times New Roman"/>
+                <w:color w:val="000000"/>
+                <w:sz w:val="20"/>
+                <w:szCs w:val="20"/>
+              </w:rPr>
+            </w:pPr>
+            <w:r>
+              <w:rPr>
+                <w:rFonts w:eastAsia="Times New Roman"/>
+                <w:color w:val="000000"/>
+                <w:sz w:val="20"/>
+                <w:szCs w:val="20"/>
+              </w:rPr>
+              <w:t>0.288</w:t>
+            </w:r>
+          </w:p>
+        </w:tc>
+      </w:tr>
+      <w:tr>
+        <w:trPr>
+          <w:trHeight w:val="320"/>
+        </w:trPr>
+        <w:tc>
+          <w:tcPr>
+            <w:tcW w:w="1014" w:type="pct"/>
+            <w:tcBorders>
+              <w:bottom w:val="single" w:sz="4" w:space="0" w:color="auto"/>
+            </w:tcBorders>
+            <w:shd w:val="clear" w:color="auto" w:fill="auto"/>
+            <w:noWrap/>
+            <w:vAlign w:val="center"/>
+            <w:hideMark/>
+          </w:tcPr>
+          <w:p>
+            <w:pPr>
+              <w:rPr>
+                <w:rFonts w:eastAsia="Times New Roman"/>
+                <w:i/>
+                <w:iCs/>
+                <w:color w:val="000000"/>
+                <w:sz w:val="20"/>
+                <w:szCs w:val="20"/>
+              </w:rPr>
+            </w:pPr>
+            <w:r>
+              <w:rPr>
+                <w:rFonts w:eastAsia="Times New Roman"/>
+                <w:i/>
+                <w:iCs/>
+                <w:color w:val="000000"/>
+                <w:sz w:val="20"/>
+                <w:szCs w:val="20"/>
+              </w:rPr>
+              <w:t>Residuals</w:t>
+            </w:r>
+          </w:p>
+        </w:tc>
+        <w:tc>
+          <w:tcPr>
+            <w:tcW w:w="796" w:type="pct"/>
+            <w:tcBorders>
+              <w:bottom w:val="single" w:sz="4" w:space="0" w:color="auto"/>
+            </w:tcBorders>
+            <w:shd w:val="clear" w:color="auto" w:fill="auto"/>
+            <w:noWrap/>
+            <w:vAlign w:val="center"/>
+            <w:hideMark/>
+          </w:tcPr>
+          <w:p>
+            <w:pPr>
+              <w:rPr>
+                <w:rFonts w:eastAsia="Times New Roman"/>
+                <w:i/>
+                <w:iCs/>
+                <w:color w:val="000000"/>
+                <w:sz w:val="20"/>
+                <w:szCs w:val="20"/>
+              </w:rPr>
+            </w:pPr>
+            <w:r>
+              <w:rPr>
+                <w:rFonts w:eastAsia="Times New Roman"/>
+                <w:i/>
+                <w:iCs/>
+                <w:color w:val="000000"/>
+                <w:sz w:val="20"/>
+                <w:szCs w:val="20"/>
+              </w:rPr>
+              <w:t>51</w:t>
+            </w:r>
+          </w:p>
+        </w:tc>
+        <w:tc>
+          <w:tcPr>
+            <w:tcW w:w="798" w:type="pct"/>
+            <w:tcBorders>
+              <w:bottom w:val="single" w:sz="4" w:space="0" w:color="auto"/>
+            </w:tcBorders>
+            <w:shd w:val="clear" w:color="auto" w:fill="auto"/>
+            <w:noWrap/>
+            <w:vAlign w:val="center"/>
+            <w:hideMark/>
+          </w:tcPr>
+          <w:p>
+            <w:pPr>
+              <w:rPr>
+                <w:rFonts w:eastAsia="Times New Roman"/>
+                <w:i/>
+                <w:iCs/>
+                <w:color w:val="000000"/>
+                <w:sz w:val="20"/>
+                <w:szCs w:val="20"/>
+              </w:rPr>
+            </w:pPr>
+          </w:p>
+        </w:tc>
+        <w:tc>
+          <w:tcPr>
+            <w:tcW w:w="797" w:type="pct"/>
+            <w:tcBorders>
+              <w:bottom w:val="single" w:sz="4" w:space="0" w:color="auto"/>
+            </w:tcBorders>
+            <w:shd w:val="clear" w:color="auto" w:fill="auto"/>
+            <w:noWrap/>
+            <w:vAlign w:val="center"/>
+            <w:hideMark/>
+          </w:tcPr>
+          <w:p>
+            <w:pPr>
+              <w:rPr>
+                <w:rFonts w:eastAsia="Times New Roman"/>
+                <w:i/>
+                <w:iCs/>
+                <w:color w:val="000000"/>
+                <w:sz w:val="20"/>
+                <w:szCs w:val="20"/>
+              </w:rPr>
+            </w:pPr>
+          </w:p>
+        </w:tc>
+        <w:tc>
+          <w:tcPr>
+            <w:tcW w:w="798" w:type="pct"/>
+            <w:tcBorders>
+              <w:bottom w:val="single" w:sz="4" w:space="0" w:color="auto"/>
+            </w:tcBorders>
+            <w:shd w:val="clear" w:color="auto" w:fill="auto"/>
+            <w:noWrap/>
+            <w:vAlign w:val="center"/>
+            <w:hideMark/>
+          </w:tcPr>
+          <w:p>
+            <w:pPr>
+              <w:rPr>
+                <w:rFonts w:eastAsia="Times New Roman"/>
+                <w:i/>
+                <w:iCs/>
+                <w:color w:val="000000"/>
+                <w:sz w:val="20"/>
+                <w:szCs w:val="20"/>
+              </w:rPr>
+            </w:pPr>
+          </w:p>
+        </w:tc>
+        <w:tc>
+          <w:tcPr>
+            <w:tcW w:w="797" w:type="pct"/>
+            <w:tcBorders>
+              <w:bottom w:val="single" w:sz="4" w:space="0" w:color="auto"/>
+            </w:tcBorders>
+            <w:shd w:val="clear" w:color="auto" w:fill="auto"/>
+            <w:noWrap/>
+            <w:vAlign w:val="center"/>
+            <w:hideMark/>
+          </w:tcPr>
+          <w:p>
+            <w:pPr>
+              <w:rPr>
+                <w:rFonts w:eastAsia="Times New Roman"/>
+                <w:i/>
+                <w:iCs/>
+                <w:color w:val="000000"/>
+                <w:sz w:val="20"/>
+                <w:szCs w:val="20"/>
+              </w:rPr>
+            </w:pPr>
+          </w:p>
+        </w:tc>
+      </w:tr>
+    </w:tbl>
+    <w:p>
+      <w:pPr>
+        <w:rPr>
+          <w:sz w:val="20"/>
+          <w:szCs w:val="20"/>
+        </w:rPr>
+      </w:pPr>
+      <w:r>
+        <w:rPr>
+          <w:sz w:val="20"/>
+          <w:szCs w:val="20"/>
+        </w:rPr>
+        <w:t>* P-values &lt; 0.05 are bolded</w:t>
+      </w:r>
+      <w:r>
+        <w:rPr>
+          <w:sz w:val="20"/>
+          <w:szCs w:val="20"/>
+        </w:rPr>
+        <w:t xml:space="preserve"> </w:t>
+      </w:r>
+      <w:r>
+        <w:rPr>
+          <w:sz w:val="20"/>
+          <w:szCs w:val="20"/>
+        </w:rPr>
+        <w:t>and &lt; 0.1 are italicized</w:t>
+      </w:r>
+      <w:r>
+        <w:rPr>
+          <w:sz w:val="20"/>
+          <w:szCs w:val="20"/>
+        </w:rPr>
+        <w:t xml:space="preserve">. Sample size is </w:t>
+      </w:r>
+      <w:r>
+        <w:rPr>
+          <w:sz w:val="20"/>
+          <w:szCs w:val="20"/>
+        </w:rPr>
+        <w:t>55</w:t>
+      </w:r>
+      <w:r>
+        <w:rPr>
+          <w:sz w:val="20"/>
+          <w:szCs w:val="20"/>
+        </w:rPr>
+        <w:t xml:space="preserve">. Key: </w:t>
+      </w:r>
+      <w:r>
+        <w:rPr>
+          <w:sz w:val="20"/>
+          <w:szCs w:val="20"/>
+        </w:rPr>
+        <w:t>d</w:t>
+      </w:r>
+      <w:r>
+        <w:rPr>
+          <w:sz w:val="20"/>
+          <w:szCs w:val="20"/>
+        </w:rPr>
+        <w:t>f</w:t>
+      </w:r>
+      <w:r>
+        <w:rPr>
+          <w:sz w:val="20"/>
+          <w:szCs w:val="20"/>
+        </w:rPr>
+        <w:t xml:space="preserve"> =</w:t>
+      </w:r>
+      <w:r>
+        <w:rPr>
+          <w:sz w:val="20"/>
+          <w:szCs w:val="20"/>
+        </w:rPr>
+        <w:t xml:space="preserve"> degrees of freedom, F</w:t>
+      </w:r>
+      <w:r>
+        <w:rPr>
+          <w:sz w:val="20"/>
+          <w:szCs w:val="20"/>
+        </w:rPr>
+        <w:t xml:space="preserve"> =</w:t>
+      </w:r>
+      <w:r>
+        <w:rPr>
+          <w:sz w:val="20"/>
+          <w:szCs w:val="20"/>
+        </w:rPr>
+        <w:t xml:space="preserve"> F-value, P</w:t>
+      </w:r>
+      <w:r>
+        <w:rPr>
+          <w:sz w:val="20"/>
+          <w:szCs w:val="20"/>
+        </w:rPr>
+        <w:t xml:space="preserve"> =</w:t>
+      </w:r>
+      <w:r>
+        <w:rPr>
+          <w:sz w:val="20"/>
+          <w:szCs w:val="20"/>
+        </w:rPr>
+        <w:t xml:space="preserve"> P-value.</w:t>
+      </w:r>
+    </w:p>
+    <w:p>
+      <w:pPr>
+        <w:rPr>
+          <w:sz w:val="20"/>
+          <w:szCs w:val="20"/>
+        </w:rPr>
+      </w:pPr>
+    </w:p>
+    <w:p>
+      <w:pPr>
+        <w:rPr>
+          <w:sz w:val="20"/>
+          <w:szCs w:val="20"/>
+        </w:rPr>
+      </w:pPr>
+    </w:p>
+    <w:p>
+      <w:pPr>
+        <w:rPr>
+          <w:sz w:val="20"/>
+          <w:szCs w:val="20"/>
+        </w:rPr>
+      </w:pPr>
+      <w:r>
+        <w:rPr>
+          <w:b/>
+          <w:bCs/>
+          <w:sz w:val="20"/>
+          <w:szCs w:val="20"/>
+        </w:rPr>
+        <w:t xml:space="preserve">Table </w:t>
+      </w:r>
+      <w:r>
+        <w:rPr>
+          <w:b/>
+          <w:bCs/>
+          <w:sz w:val="20"/>
+          <w:szCs w:val="20"/>
+        </w:rPr>
+        <w:t>5</w:t>
       </w:r>
       <w:r>
         <w:rPr>
@@ -6206,6 +7534,7 @@
           <w:sz w:val="20"/>
           <w:szCs w:val="20"/>
         </w:rPr>
+        <w:lastRenderedPageBreak/>
         <w:t xml:space="preserve">* P-values &lt; 0.05 are bolded. Sample size is </w:t>
       </w:r>
       <w:r>
@@ -6290,8 +7619,17 @@
           <w:sz w:val="20"/>
           <w:szCs w:val="20"/>
         </w:rPr>
-        <w:t xml:space="preserve"> P-value.</w:t>
+        <w:t xml:space="preserve"> P-</w:t>
       </w:r>
+      <w:proofErr w:type="spellStart"/>
+      <w:r>
+        <w:rPr>
+          <w:sz w:val="20"/>
+          <w:szCs w:val="20"/>
+        </w:rPr>
+        <w:t>value.</w:t>
+      </w:r>
+      <w:proofErr w:type="spellEnd"/>
     </w:p>
     <w:p>
       <w:pPr>
@@ -6300,110 +7638,6 @@
           <w:szCs w:val="20"/>
         </w:rPr>
       </w:pPr>
-    </w:p>
-    <w:p>
-      <w:pPr>
-        <w:rPr>
-          <w:sz w:val="20"/>
-          <w:szCs w:val="20"/>
-        </w:rPr>
-      </w:pPr>
-    </w:p>
-    <w:p>
-      <w:pPr>
-        <w:rPr>
-          <w:sz w:val="20"/>
-          <w:szCs w:val="20"/>
-        </w:rPr>
-      </w:pPr>
-    </w:p>
-    <w:p>
-      <w:pPr>
-        <w:rPr>
-          <w:sz w:val="20"/>
-          <w:szCs w:val="20"/>
-        </w:rPr>
-      </w:pPr>
-    </w:p>
-    <w:p>
-      <w:pPr>
-        <w:rPr>
-          <w:sz w:val="20"/>
-          <w:szCs w:val="20"/>
-        </w:rPr>
-      </w:pPr>
-    </w:p>
-    <w:p>
-      <w:pPr>
-        <w:rPr>
-          <w:sz w:val="20"/>
-          <w:szCs w:val="20"/>
-        </w:rPr>
-      </w:pPr>
-    </w:p>
-    <w:p>
-      <w:pPr>
-        <w:rPr>
-          <w:sz w:val="20"/>
-          <w:szCs w:val="20"/>
-        </w:rPr>
-      </w:pPr>
-    </w:p>
-    <w:p>
-      <w:pPr>
-        <w:rPr>
-          <w:sz w:val="20"/>
-          <w:szCs w:val="20"/>
-        </w:rPr>
-      </w:pPr>
-    </w:p>
-    <w:p>
-      <w:pPr>
-        <w:rPr>
-          <w:sz w:val="20"/>
-          <w:szCs w:val="20"/>
-        </w:rPr>
-      </w:pPr>
-    </w:p>
-    <w:p>
-      <w:pPr>
-        <w:rPr>
-          <w:sz w:val="20"/>
-          <w:szCs w:val="20"/>
-        </w:rPr>
-      </w:pPr>
-    </w:p>
-    <w:p>
-      <w:pPr>
-        <w:rPr>
-          <w:sz w:val="20"/>
-          <w:szCs w:val="20"/>
-        </w:rPr>
-      </w:pPr>
-    </w:p>
-    <w:p>
-      <w:pPr>
-        <w:rPr>
-          <w:sz w:val="20"/>
-          <w:szCs w:val="20"/>
-        </w:rPr>
-      </w:pPr>
-    </w:p>
-    <w:p>
-      <w:pPr>
-        <w:rPr>
-          <w:sz w:val="20"/>
-          <w:szCs w:val="20"/>
-        </w:rPr>
-      </w:pPr>
-    </w:p>
-    <w:p>
-      <w:pPr>
-        <w:rPr>
-          <w:sz w:val="20"/>
-          <w:szCs w:val="20"/>
-        </w:rPr>
-      </w:pPr>
       <w:r>
         <w:rPr>
           <w:b/>
@@ -6411,7 +7645,6 @@
           <w:sz w:val="20"/>
           <w:szCs w:val="20"/>
         </w:rPr>
-        <w:lastRenderedPageBreak/>
         <w:t xml:space="preserve">Table </w:t>
       </w:r>
       <w:r>
@@ -6421,7 +7654,7 @@
           <w:sz w:val="20"/>
           <w:szCs w:val="20"/>
         </w:rPr>
-        <w:t>5</w:t>
+        <w:t>6</w:t>
       </w:r>
       <w:r>
         <w:rPr>
@@ -9042,1377 +10275,6 @@
           <w:sz w:val="20"/>
           <w:szCs w:val="20"/>
         </w:rPr>
-        <w:t>6</w:t>
-      </w:r>
-      <w:r>
-        <w:rPr>
-          <w:b/>
-          <w:bCs/>
-          <w:sz w:val="20"/>
-          <w:szCs w:val="20"/>
-        </w:rPr>
-        <w:t>.</w:t>
-      </w:r>
-      <w:r>
-        <w:rPr>
-          <w:sz w:val="20"/>
-          <w:szCs w:val="20"/>
-        </w:rPr>
-        <w:t xml:space="preserve"> Analysis of variance results for the linear models with foliar isotopes: </w:t>
-      </w:r>
-      <w:r>
-        <w:rPr>
-          <w:rFonts w:eastAsia="Times New Roman"/>
-          <w:color w:val="000000"/>
-          <w:sz w:val="20"/>
-          <w:szCs w:val="20"/>
-          <w:lang w:val="el-GR"/>
-        </w:rPr>
-        <w:t>δ</w:t>
-      </w:r>
-      <w:r>
-        <w:rPr>
-          <w:rFonts w:eastAsia="Times New Roman"/>
-          <w:color w:val="000000"/>
-          <w:sz w:val="20"/>
-          <w:szCs w:val="20"/>
-          <w:vertAlign w:val="superscript"/>
-        </w:rPr>
-        <w:t>13</w:t>
-      </w:r>
-      <w:r>
-        <w:rPr>
-          <w:rFonts w:eastAsia="Times New Roman"/>
-          <w:color w:val="000000"/>
-          <w:sz w:val="20"/>
-          <w:szCs w:val="20"/>
-        </w:rPr>
-        <w:t xml:space="preserve">C </w:t>
-      </w:r>
-      <w:r>
-        <w:rPr>
-          <w:sz w:val="20"/>
-          <w:szCs w:val="20"/>
-        </w:rPr>
-        <w:t xml:space="preserve">and </w:t>
-      </w:r>
-      <w:r>
-        <w:rPr>
-          <w:rFonts w:eastAsia="Times New Roman"/>
-          <w:color w:val="000000"/>
-          <w:sz w:val="20"/>
-          <w:szCs w:val="20"/>
-          <w:lang w:val="el-GR"/>
-        </w:rPr>
-        <w:t>δ</w:t>
-      </w:r>
-      <w:r>
-        <w:rPr>
-          <w:rFonts w:eastAsia="Times New Roman"/>
-          <w:color w:val="000000"/>
-          <w:sz w:val="20"/>
-          <w:szCs w:val="20"/>
-          <w:vertAlign w:val="superscript"/>
-        </w:rPr>
-        <w:t>15</w:t>
-      </w:r>
-      <w:r>
-        <w:rPr>
-          <w:rFonts w:eastAsia="Times New Roman"/>
-          <w:color w:val="000000"/>
-          <w:sz w:val="20"/>
-          <w:szCs w:val="20"/>
-        </w:rPr>
-        <w:t>N.*</w:t>
-      </w:r>
-    </w:p>
-    <w:tbl>
-      <w:tblPr>
-        <w:tblW w:w="5000" w:type="pct"/>
-        <w:tblLook w:val="04A0" w:firstRow="1" w:lastRow="0" w:firstColumn="1" w:lastColumn="0" w:noHBand="0" w:noVBand="1"/>
-      </w:tblPr>
-      <w:tblGrid>
-        <w:gridCol w:w="1898"/>
-        <w:gridCol w:w="1490"/>
-        <w:gridCol w:w="1494"/>
-        <w:gridCol w:w="1492"/>
-        <w:gridCol w:w="1494"/>
-        <w:gridCol w:w="1492"/>
-      </w:tblGrid>
-      <w:tr>
-        <w:trPr>
-          <w:trHeight w:val="320"/>
-        </w:trPr>
-        <w:tc>
-          <w:tcPr>
-            <w:tcW w:w="1014" w:type="pct"/>
-            <w:tcBorders>
-              <w:top w:val="single" w:sz="4" w:space="0" w:color="auto"/>
-              <w:bottom w:val="single" w:sz="4" w:space="0" w:color="auto"/>
-            </w:tcBorders>
-            <w:shd w:val="clear" w:color="auto" w:fill="auto"/>
-            <w:noWrap/>
-            <w:vAlign w:val="center"/>
-            <w:hideMark/>
-          </w:tcPr>
-          <w:p>
-            <w:pPr>
-              <w:rPr>
-                <w:rFonts w:eastAsia="Times New Roman"/>
-                <w:b/>
-                <w:bCs/>
-                <w:color w:val="000000"/>
-                <w:sz w:val="20"/>
-                <w:szCs w:val="20"/>
-              </w:rPr>
-            </w:pPr>
-          </w:p>
-        </w:tc>
-        <w:tc>
-          <w:tcPr>
-            <w:tcW w:w="796" w:type="pct"/>
-            <w:tcBorders>
-              <w:top w:val="single" w:sz="4" w:space="0" w:color="auto"/>
-              <w:bottom w:val="single" w:sz="4" w:space="0" w:color="auto"/>
-            </w:tcBorders>
-            <w:shd w:val="clear" w:color="auto" w:fill="auto"/>
-            <w:noWrap/>
-            <w:vAlign w:val="center"/>
-            <w:hideMark/>
-          </w:tcPr>
-          <w:p>
-            <w:pPr>
-              <w:rPr>
-                <w:rFonts w:eastAsia="Times New Roman"/>
-                <w:b/>
-                <w:bCs/>
-                <w:color w:val="000000"/>
-                <w:sz w:val="20"/>
-                <w:szCs w:val="20"/>
-              </w:rPr>
-            </w:pPr>
-          </w:p>
-        </w:tc>
-        <w:tc>
-          <w:tcPr>
-            <w:tcW w:w="1595" w:type="pct"/>
-            <w:gridSpan w:val="2"/>
-            <w:tcBorders>
-              <w:top w:val="single" w:sz="4" w:space="0" w:color="auto"/>
-              <w:bottom w:val="single" w:sz="4" w:space="0" w:color="auto"/>
-            </w:tcBorders>
-            <w:shd w:val="clear" w:color="auto" w:fill="auto"/>
-            <w:noWrap/>
-            <w:vAlign w:val="center"/>
-            <w:hideMark/>
-          </w:tcPr>
-          <w:p>
-            <w:pPr>
-              <w:rPr>
-                <w:rFonts w:eastAsia="Times New Roman"/>
-                <w:b/>
-                <w:bCs/>
-                <w:color w:val="000000"/>
-                <w:sz w:val="20"/>
-                <w:szCs w:val="20"/>
-              </w:rPr>
-            </w:pPr>
-            <w:r>
-              <w:rPr>
-                <w:rFonts w:eastAsia="Times New Roman"/>
-                <w:b/>
-                <w:bCs/>
-                <w:color w:val="000000"/>
-                <w:sz w:val="20"/>
-                <w:szCs w:val="20"/>
-                <w:lang w:val="el-GR"/>
-              </w:rPr>
-              <w:t>δ</w:t>
-            </w:r>
-            <w:r>
-              <w:rPr>
-                <w:rFonts w:eastAsia="Times New Roman"/>
-                <w:b/>
-                <w:bCs/>
-                <w:color w:val="000000"/>
-                <w:sz w:val="20"/>
-                <w:szCs w:val="20"/>
-                <w:vertAlign w:val="superscript"/>
-              </w:rPr>
-              <w:t>13</w:t>
-            </w:r>
-            <w:r>
-              <w:rPr>
-                <w:rFonts w:eastAsia="Times New Roman"/>
-                <w:b/>
-                <w:bCs/>
-                <w:color w:val="000000"/>
-                <w:sz w:val="20"/>
-                <w:szCs w:val="20"/>
-              </w:rPr>
-              <w:t>C</w:t>
-            </w:r>
-          </w:p>
-        </w:tc>
-        <w:tc>
-          <w:tcPr>
-            <w:tcW w:w="1595" w:type="pct"/>
-            <w:gridSpan w:val="2"/>
-            <w:tcBorders>
-              <w:top w:val="single" w:sz="4" w:space="0" w:color="auto"/>
-              <w:bottom w:val="single" w:sz="4" w:space="0" w:color="auto"/>
-            </w:tcBorders>
-            <w:shd w:val="clear" w:color="auto" w:fill="auto"/>
-            <w:noWrap/>
-            <w:vAlign w:val="center"/>
-            <w:hideMark/>
-          </w:tcPr>
-          <w:p>
-            <w:pPr>
-              <w:rPr>
-                <w:rFonts w:eastAsia="Times New Roman"/>
-                <w:b/>
-                <w:bCs/>
-                <w:color w:val="000000"/>
-                <w:sz w:val="20"/>
-                <w:szCs w:val="20"/>
-              </w:rPr>
-            </w:pPr>
-            <w:r>
-              <w:rPr>
-                <w:rFonts w:eastAsia="Times New Roman"/>
-                <w:b/>
-                <w:bCs/>
-                <w:color w:val="000000"/>
-                <w:sz w:val="20"/>
-                <w:szCs w:val="20"/>
-                <w:lang w:val="el-GR"/>
-              </w:rPr>
-              <w:t>δ</w:t>
-            </w:r>
-            <w:r>
-              <w:rPr>
-                <w:rFonts w:eastAsia="Times New Roman"/>
-                <w:b/>
-                <w:bCs/>
-                <w:color w:val="000000"/>
-                <w:sz w:val="20"/>
-                <w:szCs w:val="20"/>
-                <w:vertAlign w:val="superscript"/>
-              </w:rPr>
-              <w:t>15</w:t>
-            </w:r>
-            <w:r>
-              <w:rPr>
-                <w:rFonts w:eastAsia="Times New Roman"/>
-                <w:b/>
-                <w:bCs/>
-                <w:color w:val="000000"/>
-                <w:sz w:val="20"/>
-                <w:szCs w:val="20"/>
-              </w:rPr>
-              <w:t>N</w:t>
-            </w:r>
-          </w:p>
-        </w:tc>
-      </w:tr>
-      <w:tr>
-        <w:trPr>
-          <w:trHeight w:val="320"/>
-        </w:trPr>
-        <w:tc>
-          <w:tcPr>
-            <w:tcW w:w="1014" w:type="pct"/>
-            <w:tcBorders>
-              <w:top w:val="single" w:sz="4" w:space="0" w:color="auto"/>
-              <w:bottom w:val="single" w:sz="4" w:space="0" w:color="auto"/>
-            </w:tcBorders>
-            <w:shd w:val="clear" w:color="auto" w:fill="auto"/>
-            <w:noWrap/>
-            <w:vAlign w:val="center"/>
-            <w:hideMark/>
-          </w:tcPr>
-          <w:p>
-            <w:pPr>
-              <w:rPr>
-                <w:rFonts w:eastAsia="Times New Roman"/>
-                <w:b/>
-                <w:bCs/>
-                <w:color w:val="000000"/>
-                <w:sz w:val="20"/>
-                <w:szCs w:val="20"/>
-              </w:rPr>
-            </w:pPr>
-          </w:p>
-        </w:tc>
-        <w:tc>
-          <w:tcPr>
-            <w:tcW w:w="796" w:type="pct"/>
-            <w:tcBorders>
-              <w:top w:val="single" w:sz="4" w:space="0" w:color="auto"/>
-              <w:bottom w:val="single" w:sz="4" w:space="0" w:color="auto"/>
-            </w:tcBorders>
-            <w:shd w:val="clear" w:color="auto" w:fill="auto"/>
-            <w:noWrap/>
-            <w:vAlign w:val="center"/>
-            <w:hideMark/>
-          </w:tcPr>
-          <w:p>
-            <w:pPr>
-              <w:rPr>
-                <w:rFonts w:eastAsia="Times New Roman"/>
-                <w:b/>
-                <w:bCs/>
-                <w:color w:val="000000"/>
-                <w:sz w:val="20"/>
-                <w:szCs w:val="20"/>
-              </w:rPr>
-            </w:pPr>
-            <w:r>
-              <w:rPr>
-                <w:rFonts w:eastAsia="Times New Roman"/>
-                <w:b/>
-                <w:bCs/>
-                <w:color w:val="000000"/>
-                <w:sz w:val="20"/>
-                <w:szCs w:val="20"/>
-              </w:rPr>
-              <w:t>df</w:t>
-            </w:r>
-          </w:p>
-        </w:tc>
-        <w:tc>
-          <w:tcPr>
-            <w:tcW w:w="798" w:type="pct"/>
-            <w:tcBorders>
-              <w:top w:val="single" w:sz="4" w:space="0" w:color="auto"/>
-              <w:bottom w:val="single" w:sz="4" w:space="0" w:color="auto"/>
-            </w:tcBorders>
-            <w:shd w:val="clear" w:color="auto" w:fill="auto"/>
-            <w:noWrap/>
-            <w:vAlign w:val="center"/>
-            <w:hideMark/>
-          </w:tcPr>
-          <w:p>
-            <w:pPr>
-              <w:rPr>
-                <w:rFonts w:eastAsia="Times New Roman"/>
-                <w:b/>
-                <w:bCs/>
-                <w:color w:val="000000"/>
-                <w:sz w:val="20"/>
-                <w:szCs w:val="20"/>
-              </w:rPr>
-            </w:pPr>
-            <w:r>
-              <w:rPr>
-                <w:rFonts w:eastAsia="Times New Roman"/>
-                <w:b/>
-                <w:bCs/>
-                <w:color w:val="000000"/>
-                <w:sz w:val="20"/>
-                <w:szCs w:val="20"/>
-              </w:rPr>
-              <w:t>F</w:t>
-            </w:r>
-          </w:p>
-        </w:tc>
-        <w:tc>
-          <w:tcPr>
-            <w:tcW w:w="797" w:type="pct"/>
-            <w:tcBorders>
-              <w:top w:val="single" w:sz="4" w:space="0" w:color="auto"/>
-              <w:bottom w:val="single" w:sz="4" w:space="0" w:color="auto"/>
-            </w:tcBorders>
-            <w:shd w:val="clear" w:color="auto" w:fill="auto"/>
-            <w:noWrap/>
-            <w:vAlign w:val="center"/>
-            <w:hideMark/>
-          </w:tcPr>
-          <w:p>
-            <w:pPr>
-              <w:rPr>
-                <w:rFonts w:eastAsia="Times New Roman"/>
-                <w:b/>
-                <w:bCs/>
-                <w:color w:val="000000"/>
-                <w:sz w:val="20"/>
-                <w:szCs w:val="20"/>
-              </w:rPr>
-            </w:pPr>
-            <w:r>
-              <w:rPr>
-                <w:rFonts w:eastAsia="Times New Roman"/>
-                <w:b/>
-                <w:bCs/>
-                <w:color w:val="000000"/>
-                <w:sz w:val="20"/>
-                <w:szCs w:val="20"/>
-              </w:rPr>
-              <w:t>P</w:t>
-            </w:r>
-          </w:p>
-        </w:tc>
-        <w:tc>
-          <w:tcPr>
-            <w:tcW w:w="798" w:type="pct"/>
-            <w:tcBorders>
-              <w:top w:val="single" w:sz="4" w:space="0" w:color="auto"/>
-              <w:bottom w:val="single" w:sz="4" w:space="0" w:color="auto"/>
-            </w:tcBorders>
-            <w:shd w:val="clear" w:color="auto" w:fill="auto"/>
-            <w:noWrap/>
-            <w:vAlign w:val="center"/>
-            <w:hideMark/>
-          </w:tcPr>
-          <w:p>
-            <w:pPr>
-              <w:rPr>
-                <w:rFonts w:eastAsia="Times New Roman"/>
-                <w:b/>
-                <w:bCs/>
-                <w:color w:val="000000"/>
-                <w:sz w:val="20"/>
-                <w:szCs w:val="20"/>
-              </w:rPr>
-            </w:pPr>
-            <w:r>
-              <w:rPr>
-                <w:rFonts w:eastAsia="Times New Roman"/>
-                <w:b/>
-                <w:bCs/>
-                <w:color w:val="000000"/>
-                <w:sz w:val="20"/>
-                <w:szCs w:val="20"/>
-              </w:rPr>
-              <w:t>F</w:t>
-            </w:r>
-          </w:p>
-        </w:tc>
-        <w:tc>
-          <w:tcPr>
-            <w:tcW w:w="797" w:type="pct"/>
-            <w:tcBorders>
-              <w:top w:val="single" w:sz="4" w:space="0" w:color="auto"/>
-              <w:bottom w:val="single" w:sz="4" w:space="0" w:color="auto"/>
-            </w:tcBorders>
-            <w:shd w:val="clear" w:color="auto" w:fill="auto"/>
-            <w:noWrap/>
-            <w:vAlign w:val="center"/>
-            <w:hideMark/>
-          </w:tcPr>
-          <w:p>
-            <w:pPr>
-              <w:rPr>
-                <w:rFonts w:eastAsia="Times New Roman"/>
-                <w:b/>
-                <w:bCs/>
-                <w:color w:val="000000"/>
-                <w:sz w:val="20"/>
-                <w:szCs w:val="20"/>
-              </w:rPr>
-            </w:pPr>
-            <w:r>
-              <w:rPr>
-                <w:rFonts w:eastAsia="Times New Roman"/>
-                <w:b/>
-                <w:bCs/>
-                <w:color w:val="000000"/>
-                <w:sz w:val="20"/>
-                <w:szCs w:val="20"/>
-              </w:rPr>
-              <w:t>P</w:t>
-            </w:r>
-          </w:p>
-        </w:tc>
-      </w:tr>
-      <w:tr>
-        <w:trPr>
-          <w:trHeight w:val="320"/>
-        </w:trPr>
-        <w:tc>
-          <w:tcPr>
-            <w:tcW w:w="1014" w:type="pct"/>
-            <w:tcBorders>
-              <w:top w:val="single" w:sz="4" w:space="0" w:color="auto"/>
-            </w:tcBorders>
-            <w:shd w:val="clear" w:color="auto" w:fill="auto"/>
-            <w:noWrap/>
-            <w:vAlign w:val="center"/>
-            <w:hideMark/>
-          </w:tcPr>
-          <w:p>
-            <w:pPr>
-              <w:rPr>
-                <w:rFonts w:eastAsia="Times New Roman"/>
-                <w:color w:val="000000"/>
-                <w:sz w:val="20"/>
-                <w:szCs w:val="20"/>
-              </w:rPr>
-            </w:pPr>
-            <w:r>
-              <w:rPr>
-                <w:rFonts w:eastAsia="Times New Roman"/>
-                <w:color w:val="000000"/>
-                <w:sz w:val="20"/>
-                <w:szCs w:val="20"/>
-              </w:rPr>
-              <w:t>Elevation</w:t>
-            </w:r>
-          </w:p>
-        </w:tc>
-        <w:tc>
-          <w:tcPr>
-            <w:tcW w:w="796" w:type="pct"/>
-            <w:tcBorders>
-              <w:top w:val="single" w:sz="4" w:space="0" w:color="auto"/>
-            </w:tcBorders>
-            <w:shd w:val="clear" w:color="auto" w:fill="auto"/>
-            <w:noWrap/>
-            <w:vAlign w:val="center"/>
-            <w:hideMark/>
-          </w:tcPr>
-          <w:p>
-            <w:pPr>
-              <w:rPr>
-                <w:rFonts w:eastAsia="Times New Roman"/>
-                <w:color w:val="000000"/>
-                <w:sz w:val="20"/>
-                <w:szCs w:val="20"/>
-              </w:rPr>
-            </w:pPr>
-            <w:r>
-              <w:rPr>
-                <w:rFonts w:eastAsia="Times New Roman"/>
-                <w:color w:val="000000"/>
-                <w:sz w:val="20"/>
-                <w:szCs w:val="20"/>
-              </w:rPr>
-              <w:t>1</w:t>
-            </w:r>
-          </w:p>
-        </w:tc>
-        <w:tc>
-          <w:tcPr>
-            <w:tcW w:w="798" w:type="pct"/>
-            <w:tcBorders>
-              <w:top w:val="single" w:sz="4" w:space="0" w:color="auto"/>
-            </w:tcBorders>
-            <w:shd w:val="clear" w:color="auto" w:fill="auto"/>
-            <w:noWrap/>
-            <w:vAlign w:val="center"/>
-            <w:hideMark/>
-          </w:tcPr>
-          <w:p>
-            <w:pPr>
-              <w:rPr>
-                <w:rFonts w:eastAsia="Times New Roman"/>
-                <w:color w:val="000000"/>
-                <w:sz w:val="20"/>
-                <w:szCs w:val="20"/>
-              </w:rPr>
-            </w:pPr>
-            <w:r>
-              <w:rPr>
-                <w:rFonts w:eastAsia="Times New Roman"/>
-                <w:color w:val="000000"/>
-                <w:sz w:val="20"/>
-                <w:szCs w:val="20"/>
-              </w:rPr>
-              <w:t>14.195</w:t>
-            </w:r>
-          </w:p>
-        </w:tc>
-        <w:tc>
-          <w:tcPr>
-            <w:tcW w:w="797" w:type="pct"/>
-            <w:tcBorders>
-              <w:top w:val="single" w:sz="4" w:space="0" w:color="auto"/>
-            </w:tcBorders>
-            <w:shd w:val="clear" w:color="auto" w:fill="auto"/>
-            <w:noWrap/>
-            <w:vAlign w:val="center"/>
-            <w:hideMark/>
-          </w:tcPr>
-          <w:p>
-            <w:pPr>
-              <w:rPr>
-                <w:rFonts w:eastAsia="Times New Roman"/>
-                <w:b/>
-                <w:bCs/>
-                <w:color w:val="000000"/>
-                <w:sz w:val="20"/>
-                <w:szCs w:val="20"/>
-              </w:rPr>
-            </w:pPr>
-            <w:r>
-              <w:rPr>
-                <w:rFonts w:eastAsia="Times New Roman"/>
-                <w:b/>
-                <w:bCs/>
-                <w:color w:val="000000"/>
-                <w:sz w:val="20"/>
-                <w:szCs w:val="20"/>
-              </w:rPr>
-              <w:t>0.000</w:t>
-            </w:r>
-          </w:p>
-        </w:tc>
-        <w:tc>
-          <w:tcPr>
-            <w:tcW w:w="798" w:type="pct"/>
-            <w:tcBorders>
-              <w:top w:val="single" w:sz="4" w:space="0" w:color="auto"/>
-            </w:tcBorders>
-            <w:shd w:val="clear" w:color="auto" w:fill="auto"/>
-            <w:noWrap/>
-            <w:vAlign w:val="center"/>
-            <w:hideMark/>
-          </w:tcPr>
-          <w:p>
-            <w:pPr>
-              <w:rPr>
-                <w:rFonts w:eastAsia="Times New Roman"/>
-                <w:color w:val="000000"/>
-                <w:sz w:val="20"/>
-                <w:szCs w:val="20"/>
-              </w:rPr>
-            </w:pPr>
-            <w:r>
-              <w:rPr>
-                <w:rFonts w:eastAsia="Times New Roman"/>
-                <w:color w:val="000000"/>
-                <w:sz w:val="20"/>
-                <w:szCs w:val="20"/>
-              </w:rPr>
-              <w:t>0.334</w:t>
-            </w:r>
-          </w:p>
-        </w:tc>
-        <w:tc>
-          <w:tcPr>
-            <w:tcW w:w="797" w:type="pct"/>
-            <w:tcBorders>
-              <w:top w:val="single" w:sz="4" w:space="0" w:color="auto"/>
-            </w:tcBorders>
-            <w:shd w:val="clear" w:color="auto" w:fill="auto"/>
-            <w:noWrap/>
-            <w:vAlign w:val="center"/>
-            <w:hideMark/>
-          </w:tcPr>
-          <w:p>
-            <w:pPr>
-              <w:rPr>
-                <w:rFonts w:eastAsia="Times New Roman"/>
-                <w:color w:val="000000"/>
-                <w:sz w:val="20"/>
-                <w:szCs w:val="20"/>
-              </w:rPr>
-            </w:pPr>
-            <w:r>
-              <w:rPr>
-                <w:rFonts w:eastAsia="Times New Roman"/>
-                <w:color w:val="000000"/>
-                <w:sz w:val="20"/>
-                <w:szCs w:val="20"/>
-              </w:rPr>
-              <w:t>0.566</w:t>
-            </w:r>
-          </w:p>
-        </w:tc>
-      </w:tr>
-      <w:tr>
-        <w:trPr>
-          <w:trHeight w:val="320"/>
-        </w:trPr>
-        <w:tc>
-          <w:tcPr>
-            <w:tcW w:w="1014" w:type="pct"/>
-            <w:shd w:val="clear" w:color="auto" w:fill="auto"/>
-            <w:noWrap/>
-            <w:vAlign w:val="center"/>
-            <w:hideMark/>
-          </w:tcPr>
-          <w:p>
-            <w:pPr>
-              <w:rPr>
-                <w:rFonts w:eastAsia="Times New Roman"/>
-                <w:color w:val="000000"/>
-                <w:sz w:val="20"/>
-                <w:szCs w:val="20"/>
-              </w:rPr>
-            </w:pPr>
-            <w:r>
-              <w:rPr>
-                <w:rFonts w:eastAsia="Times New Roman"/>
-                <w:color w:val="000000"/>
-                <w:sz w:val="20"/>
-                <w:szCs w:val="20"/>
-              </w:rPr>
-              <w:t>Fire</w:t>
-            </w:r>
-          </w:p>
-        </w:tc>
-        <w:tc>
-          <w:tcPr>
-            <w:tcW w:w="796" w:type="pct"/>
-            <w:shd w:val="clear" w:color="auto" w:fill="auto"/>
-            <w:noWrap/>
-            <w:vAlign w:val="center"/>
-            <w:hideMark/>
-          </w:tcPr>
-          <w:p>
-            <w:pPr>
-              <w:rPr>
-                <w:rFonts w:eastAsia="Times New Roman"/>
-                <w:color w:val="000000"/>
-                <w:sz w:val="20"/>
-                <w:szCs w:val="20"/>
-              </w:rPr>
-            </w:pPr>
-            <w:r>
-              <w:rPr>
-                <w:rFonts w:eastAsia="Times New Roman"/>
-                <w:color w:val="000000"/>
-                <w:sz w:val="20"/>
-                <w:szCs w:val="20"/>
-              </w:rPr>
-              <w:t>1</w:t>
-            </w:r>
-          </w:p>
-        </w:tc>
-        <w:tc>
-          <w:tcPr>
-            <w:tcW w:w="798" w:type="pct"/>
-            <w:shd w:val="clear" w:color="auto" w:fill="auto"/>
-            <w:noWrap/>
-            <w:vAlign w:val="center"/>
-            <w:hideMark/>
-          </w:tcPr>
-          <w:p>
-            <w:pPr>
-              <w:rPr>
-                <w:rFonts w:eastAsia="Times New Roman"/>
-                <w:color w:val="000000"/>
-                <w:sz w:val="20"/>
-                <w:szCs w:val="20"/>
-              </w:rPr>
-            </w:pPr>
-            <w:r>
-              <w:rPr>
-                <w:rFonts w:eastAsia="Times New Roman"/>
-                <w:color w:val="000000"/>
-                <w:sz w:val="20"/>
-                <w:szCs w:val="20"/>
-              </w:rPr>
-              <w:t>0.307</w:t>
-            </w:r>
-          </w:p>
-        </w:tc>
-        <w:tc>
-          <w:tcPr>
-            <w:tcW w:w="797" w:type="pct"/>
-            <w:shd w:val="clear" w:color="auto" w:fill="auto"/>
-            <w:noWrap/>
-            <w:vAlign w:val="center"/>
-            <w:hideMark/>
-          </w:tcPr>
-          <w:p>
-            <w:pPr>
-              <w:rPr>
-                <w:rFonts w:eastAsia="Times New Roman"/>
-                <w:color w:val="000000"/>
-                <w:sz w:val="20"/>
-                <w:szCs w:val="20"/>
-              </w:rPr>
-            </w:pPr>
-            <w:r>
-              <w:rPr>
-                <w:rFonts w:eastAsia="Times New Roman"/>
-                <w:color w:val="000000"/>
-                <w:sz w:val="20"/>
-                <w:szCs w:val="20"/>
-              </w:rPr>
-              <w:t>0.582</w:t>
-            </w:r>
-          </w:p>
-        </w:tc>
-        <w:tc>
-          <w:tcPr>
-            <w:tcW w:w="798" w:type="pct"/>
-            <w:shd w:val="clear" w:color="auto" w:fill="auto"/>
-            <w:noWrap/>
-            <w:vAlign w:val="center"/>
-            <w:hideMark/>
-          </w:tcPr>
-          <w:p>
-            <w:pPr>
-              <w:rPr>
-                <w:rFonts w:eastAsia="Times New Roman"/>
-                <w:color w:val="000000"/>
-                <w:sz w:val="20"/>
-                <w:szCs w:val="20"/>
-              </w:rPr>
-            </w:pPr>
-            <w:r>
-              <w:rPr>
-                <w:rFonts w:eastAsia="Times New Roman"/>
-                <w:color w:val="000000"/>
-                <w:sz w:val="20"/>
-                <w:szCs w:val="20"/>
-              </w:rPr>
-              <w:t>3.345</w:t>
-            </w:r>
-          </w:p>
-        </w:tc>
-        <w:tc>
-          <w:tcPr>
-            <w:tcW w:w="797" w:type="pct"/>
-            <w:shd w:val="clear" w:color="auto" w:fill="auto"/>
-            <w:noWrap/>
-            <w:vAlign w:val="center"/>
-            <w:hideMark/>
-          </w:tcPr>
-          <w:p>
-            <w:pPr>
-              <w:rPr>
-                <w:rFonts w:eastAsia="Times New Roman"/>
-                <w:i/>
-                <w:iCs/>
-                <w:color w:val="000000"/>
-                <w:sz w:val="20"/>
-                <w:szCs w:val="20"/>
-              </w:rPr>
-            </w:pPr>
-            <w:r>
-              <w:rPr>
-                <w:rFonts w:eastAsia="Times New Roman"/>
-                <w:i/>
-                <w:iCs/>
-                <w:color w:val="000000"/>
-                <w:sz w:val="20"/>
-                <w:szCs w:val="20"/>
-              </w:rPr>
-              <w:t>0.073</w:t>
-            </w:r>
-          </w:p>
-        </w:tc>
-      </w:tr>
-      <w:tr>
-        <w:trPr>
-          <w:trHeight w:val="320"/>
-        </w:trPr>
-        <w:tc>
-          <w:tcPr>
-            <w:tcW w:w="1014" w:type="pct"/>
-            <w:shd w:val="clear" w:color="auto" w:fill="auto"/>
-            <w:noWrap/>
-            <w:vAlign w:val="center"/>
-            <w:hideMark/>
-          </w:tcPr>
-          <w:p>
-            <w:pPr>
-              <w:rPr>
-                <w:rFonts w:eastAsia="Times New Roman"/>
-                <w:color w:val="000000"/>
-                <w:sz w:val="20"/>
-                <w:szCs w:val="20"/>
-              </w:rPr>
-            </w:pPr>
-            <w:r>
-              <w:rPr>
-                <w:rFonts w:eastAsia="Times New Roman"/>
-                <w:color w:val="000000"/>
-                <w:sz w:val="20"/>
-                <w:szCs w:val="20"/>
-              </w:rPr>
-              <w:t>Elevation</w:t>
-            </w:r>
-            <w:r>
-              <w:rPr>
-                <w:rFonts w:eastAsia="Times New Roman"/>
-                <w:color w:val="000000"/>
-                <w:sz w:val="20"/>
-                <w:szCs w:val="20"/>
-              </w:rPr>
-              <w:t xml:space="preserve"> x </w:t>
-            </w:r>
-            <w:r>
-              <w:rPr>
-                <w:rFonts w:eastAsia="Times New Roman"/>
-                <w:color w:val="000000"/>
-                <w:sz w:val="20"/>
-                <w:szCs w:val="20"/>
-              </w:rPr>
-              <w:t>Fire</w:t>
-            </w:r>
-          </w:p>
-        </w:tc>
-        <w:tc>
-          <w:tcPr>
-            <w:tcW w:w="796" w:type="pct"/>
-            <w:shd w:val="clear" w:color="auto" w:fill="auto"/>
-            <w:noWrap/>
-            <w:vAlign w:val="center"/>
-            <w:hideMark/>
-          </w:tcPr>
-          <w:p>
-            <w:pPr>
-              <w:rPr>
-                <w:rFonts w:eastAsia="Times New Roman"/>
-                <w:color w:val="000000"/>
-                <w:sz w:val="20"/>
-                <w:szCs w:val="20"/>
-              </w:rPr>
-            </w:pPr>
-            <w:r>
-              <w:rPr>
-                <w:rFonts w:eastAsia="Times New Roman"/>
-                <w:color w:val="000000"/>
-                <w:sz w:val="20"/>
-                <w:szCs w:val="20"/>
-              </w:rPr>
-              <w:t>1</w:t>
-            </w:r>
-          </w:p>
-        </w:tc>
-        <w:tc>
-          <w:tcPr>
-            <w:tcW w:w="798" w:type="pct"/>
-            <w:shd w:val="clear" w:color="auto" w:fill="auto"/>
-            <w:noWrap/>
-            <w:vAlign w:val="center"/>
-            <w:hideMark/>
-          </w:tcPr>
-          <w:p>
-            <w:pPr>
-              <w:rPr>
-                <w:rFonts w:eastAsia="Times New Roman"/>
-                <w:color w:val="000000"/>
-                <w:sz w:val="20"/>
-                <w:szCs w:val="20"/>
-              </w:rPr>
-            </w:pPr>
-            <w:r>
-              <w:rPr>
-                <w:rFonts w:eastAsia="Times New Roman"/>
-                <w:color w:val="000000"/>
-                <w:sz w:val="20"/>
-                <w:szCs w:val="20"/>
-              </w:rPr>
-              <w:t>1.120</w:t>
-            </w:r>
-          </w:p>
-        </w:tc>
-        <w:tc>
-          <w:tcPr>
-            <w:tcW w:w="797" w:type="pct"/>
-            <w:shd w:val="clear" w:color="auto" w:fill="auto"/>
-            <w:noWrap/>
-            <w:vAlign w:val="center"/>
-            <w:hideMark/>
-          </w:tcPr>
-          <w:p>
-            <w:pPr>
-              <w:rPr>
-                <w:rFonts w:eastAsia="Times New Roman"/>
-                <w:color w:val="000000"/>
-                <w:sz w:val="20"/>
-                <w:szCs w:val="20"/>
-              </w:rPr>
-            </w:pPr>
-            <w:r>
-              <w:rPr>
-                <w:rFonts w:eastAsia="Times New Roman"/>
-                <w:color w:val="000000"/>
-                <w:sz w:val="20"/>
-                <w:szCs w:val="20"/>
-              </w:rPr>
-              <w:t>0.295</w:t>
-            </w:r>
-          </w:p>
-        </w:tc>
-        <w:tc>
-          <w:tcPr>
-            <w:tcW w:w="798" w:type="pct"/>
-            <w:shd w:val="clear" w:color="auto" w:fill="auto"/>
-            <w:noWrap/>
-            <w:vAlign w:val="center"/>
-            <w:hideMark/>
-          </w:tcPr>
-          <w:p>
-            <w:pPr>
-              <w:rPr>
-                <w:rFonts w:eastAsia="Times New Roman"/>
-                <w:color w:val="000000"/>
-                <w:sz w:val="20"/>
-                <w:szCs w:val="20"/>
-              </w:rPr>
-            </w:pPr>
-            <w:r>
-              <w:rPr>
-                <w:rFonts w:eastAsia="Times New Roman"/>
-                <w:color w:val="000000"/>
-                <w:sz w:val="20"/>
-                <w:szCs w:val="20"/>
-              </w:rPr>
-              <w:t>1.153</w:t>
-            </w:r>
-          </w:p>
-        </w:tc>
-        <w:tc>
-          <w:tcPr>
-            <w:tcW w:w="797" w:type="pct"/>
-            <w:shd w:val="clear" w:color="auto" w:fill="auto"/>
-            <w:noWrap/>
-            <w:vAlign w:val="center"/>
-            <w:hideMark/>
-          </w:tcPr>
-          <w:p>
-            <w:pPr>
-              <w:rPr>
-                <w:rFonts w:eastAsia="Times New Roman"/>
-                <w:color w:val="000000"/>
-                <w:sz w:val="20"/>
-                <w:szCs w:val="20"/>
-              </w:rPr>
-            </w:pPr>
-            <w:r>
-              <w:rPr>
-                <w:rFonts w:eastAsia="Times New Roman"/>
-                <w:color w:val="000000"/>
-                <w:sz w:val="20"/>
-                <w:szCs w:val="20"/>
-              </w:rPr>
-              <w:t>0.288</w:t>
-            </w:r>
-          </w:p>
-        </w:tc>
-      </w:tr>
-      <w:tr>
-        <w:trPr>
-          <w:trHeight w:val="320"/>
-        </w:trPr>
-        <w:tc>
-          <w:tcPr>
-            <w:tcW w:w="1014" w:type="pct"/>
-            <w:tcBorders>
-              <w:bottom w:val="single" w:sz="4" w:space="0" w:color="auto"/>
-            </w:tcBorders>
-            <w:shd w:val="clear" w:color="auto" w:fill="auto"/>
-            <w:noWrap/>
-            <w:vAlign w:val="center"/>
-            <w:hideMark/>
-          </w:tcPr>
-          <w:p>
-            <w:pPr>
-              <w:rPr>
-                <w:rFonts w:eastAsia="Times New Roman"/>
-                <w:i/>
-                <w:iCs/>
-                <w:color w:val="000000"/>
-                <w:sz w:val="20"/>
-                <w:szCs w:val="20"/>
-              </w:rPr>
-            </w:pPr>
-            <w:r>
-              <w:rPr>
-                <w:rFonts w:eastAsia="Times New Roman"/>
-                <w:i/>
-                <w:iCs/>
-                <w:color w:val="000000"/>
-                <w:sz w:val="20"/>
-                <w:szCs w:val="20"/>
-              </w:rPr>
-              <w:t>Residuals</w:t>
-            </w:r>
-          </w:p>
-        </w:tc>
-        <w:tc>
-          <w:tcPr>
-            <w:tcW w:w="796" w:type="pct"/>
-            <w:tcBorders>
-              <w:bottom w:val="single" w:sz="4" w:space="0" w:color="auto"/>
-            </w:tcBorders>
-            <w:shd w:val="clear" w:color="auto" w:fill="auto"/>
-            <w:noWrap/>
-            <w:vAlign w:val="center"/>
-            <w:hideMark/>
-          </w:tcPr>
-          <w:p>
-            <w:pPr>
-              <w:rPr>
-                <w:rFonts w:eastAsia="Times New Roman"/>
-                <w:i/>
-                <w:iCs/>
-                <w:color w:val="000000"/>
-                <w:sz w:val="20"/>
-                <w:szCs w:val="20"/>
-              </w:rPr>
-            </w:pPr>
-            <w:r>
-              <w:rPr>
-                <w:rFonts w:eastAsia="Times New Roman"/>
-                <w:i/>
-                <w:iCs/>
-                <w:color w:val="000000"/>
-                <w:sz w:val="20"/>
-                <w:szCs w:val="20"/>
-              </w:rPr>
-              <w:t>51</w:t>
-            </w:r>
-          </w:p>
-        </w:tc>
-        <w:tc>
-          <w:tcPr>
-            <w:tcW w:w="798" w:type="pct"/>
-            <w:tcBorders>
-              <w:bottom w:val="single" w:sz="4" w:space="0" w:color="auto"/>
-            </w:tcBorders>
-            <w:shd w:val="clear" w:color="auto" w:fill="auto"/>
-            <w:noWrap/>
-            <w:vAlign w:val="center"/>
-            <w:hideMark/>
-          </w:tcPr>
-          <w:p>
-            <w:pPr>
-              <w:rPr>
-                <w:rFonts w:eastAsia="Times New Roman"/>
-                <w:i/>
-                <w:iCs/>
-                <w:color w:val="000000"/>
-                <w:sz w:val="20"/>
-                <w:szCs w:val="20"/>
-              </w:rPr>
-            </w:pPr>
-          </w:p>
-        </w:tc>
-        <w:tc>
-          <w:tcPr>
-            <w:tcW w:w="797" w:type="pct"/>
-            <w:tcBorders>
-              <w:bottom w:val="single" w:sz="4" w:space="0" w:color="auto"/>
-            </w:tcBorders>
-            <w:shd w:val="clear" w:color="auto" w:fill="auto"/>
-            <w:noWrap/>
-            <w:vAlign w:val="center"/>
-            <w:hideMark/>
-          </w:tcPr>
-          <w:p>
-            <w:pPr>
-              <w:rPr>
-                <w:rFonts w:eastAsia="Times New Roman"/>
-                <w:i/>
-                <w:iCs/>
-                <w:color w:val="000000"/>
-                <w:sz w:val="20"/>
-                <w:szCs w:val="20"/>
-              </w:rPr>
-            </w:pPr>
-          </w:p>
-        </w:tc>
-        <w:tc>
-          <w:tcPr>
-            <w:tcW w:w="798" w:type="pct"/>
-            <w:tcBorders>
-              <w:bottom w:val="single" w:sz="4" w:space="0" w:color="auto"/>
-            </w:tcBorders>
-            <w:shd w:val="clear" w:color="auto" w:fill="auto"/>
-            <w:noWrap/>
-            <w:vAlign w:val="center"/>
-            <w:hideMark/>
-          </w:tcPr>
-          <w:p>
-            <w:pPr>
-              <w:rPr>
-                <w:rFonts w:eastAsia="Times New Roman"/>
-                <w:i/>
-                <w:iCs/>
-                <w:color w:val="000000"/>
-                <w:sz w:val="20"/>
-                <w:szCs w:val="20"/>
-              </w:rPr>
-            </w:pPr>
-          </w:p>
-        </w:tc>
-        <w:tc>
-          <w:tcPr>
-            <w:tcW w:w="797" w:type="pct"/>
-            <w:tcBorders>
-              <w:bottom w:val="single" w:sz="4" w:space="0" w:color="auto"/>
-            </w:tcBorders>
-            <w:shd w:val="clear" w:color="auto" w:fill="auto"/>
-            <w:noWrap/>
-            <w:vAlign w:val="center"/>
-            <w:hideMark/>
-          </w:tcPr>
-          <w:p>
-            <w:pPr>
-              <w:rPr>
-                <w:rFonts w:eastAsia="Times New Roman"/>
-                <w:i/>
-                <w:iCs/>
-                <w:color w:val="000000"/>
-                <w:sz w:val="20"/>
-                <w:szCs w:val="20"/>
-              </w:rPr>
-            </w:pPr>
-          </w:p>
-        </w:tc>
-      </w:tr>
-    </w:tbl>
-    <w:p>
-      <w:pPr>
-        <w:rPr>
-          <w:sz w:val="20"/>
-          <w:szCs w:val="20"/>
-        </w:rPr>
-      </w:pPr>
-      <w:r>
-        <w:rPr>
-          <w:sz w:val="20"/>
-          <w:szCs w:val="20"/>
-        </w:rPr>
-        <w:t>* P-values &lt; 0.05 are bolded</w:t>
-      </w:r>
-      <w:r>
-        <w:rPr>
-          <w:sz w:val="20"/>
-          <w:szCs w:val="20"/>
-        </w:rPr>
-        <w:t xml:space="preserve"> </w:t>
-      </w:r>
-      <w:r>
-        <w:rPr>
-          <w:sz w:val="20"/>
-          <w:szCs w:val="20"/>
-        </w:rPr>
-        <w:t>and &lt; 0.1 are italicized</w:t>
-      </w:r>
-      <w:r>
-        <w:rPr>
-          <w:sz w:val="20"/>
-          <w:szCs w:val="20"/>
-        </w:rPr>
-        <w:t xml:space="preserve">. Sample size is </w:t>
-      </w:r>
-      <w:r>
-        <w:rPr>
-          <w:sz w:val="20"/>
-          <w:szCs w:val="20"/>
-        </w:rPr>
-        <w:t>55</w:t>
-      </w:r>
-      <w:r>
-        <w:rPr>
-          <w:sz w:val="20"/>
-          <w:szCs w:val="20"/>
-        </w:rPr>
-        <w:t xml:space="preserve">. </w:t>
-      </w:r>
-      <w:r>
-        <w:rPr>
-          <w:sz w:val="20"/>
-          <w:szCs w:val="20"/>
-        </w:rPr>
-        <w:t xml:space="preserve">Key: </w:t>
-      </w:r>
-      <w:r>
-        <w:rPr>
-          <w:sz w:val="20"/>
-          <w:szCs w:val="20"/>
-        </w:rPr>
-        <w:t>d</w:t>
-      </w:r>
-      <w:r>
-        <w:rPr>
-          <w:sz w:val="20"/>
-          <w:szCs w:val="20"/>
-        </w:rPr>
-        <w:t>f</w:t>
-      </w:r>
-      <w:r>
-        <w:rPr>
-          <w:sz w:val="20"/>
-          <w:szCs w:val="20"/>
-        </w:rPr>
-        <w:t xml:space="preserve"> =</w:t>
-      </w:r>
-      <w:r>
-        <w:rPr>
-          <w:sz w:val="20"/>
-          <w:szCs w:val="20"/>
-        </w:rPr>
-        <w:t xml:space="preserve"> degrees of freedom, F</w:t>
-      </w:r>
-      <w:r>
-        <w:rPr>
-          <w:sz w:val="20"/>
-          <w:szCs w:val="20"/>
-        </w:rPr>
-        <w:t xml:space="preserve"> =</w:t>
-      </w:r>
-      <w:r>
-        <w:rPr>
-          <w:sz w:val="20"/>
-          <w:szCs w:val="20"/>
-        </w:rPr>
-        <w:t xml:space="preserve"> F-value, P</w:t>
-      </w:r>
-      <w:r>
-        <w:rPr>
-          <w:sz w:val="20"/>
-          <w:szCs w:val="20"/>
-        </w:rPr>
-        <w:t xml:space="preserve"> =</w:t>
-      </w:r>
-      <w:r>
-        <w:rPr>
-          <w:sz w:val="20"/>
-          <w:szCs w:val="20"/>
-        </w:rPr>
-        <w:t xml:space="preserve"> P-value.</w:t>
-      </w:r>
-    </w:p>
-    <w:p>
-      <w:pPr>
-        <w:rPr>
-          <w:sz w:val="20"/>
-          <w:szCs w:val="20"/>
-        </w:rPr>
-      </w:pPr>
-    </w:p>
-    <w:p>
-      <w:pPr>
-        <w:rPr>
-          <w:sz w:val="20"/>
-          <w:szCs w:val="20"/>
-        </w:rPr>
-      </w:pPr>
-    </w:p>
-    <w:p>
-      <w:pPr>
-        <w:rPr>
-          <w:sz w:val="20"/>
-          <w:szCs w:val="20"/>
-        </w:rPr>
-      </w:pPr>
-      <w:r>
-        <w:rPr>
-          <w:b/>
-          <w:bCs/>
-          <w:sz w:val="20"/>
-          <w:szCs w:val="20"/>
-        </w:rPr>
-        <w:t xml:space="preserve">Table </w:t>
-      </w:r>
-      <w:r>
-        <w:rPr>
-          <w:b/>
-          <w:bCs/>
-          <w:sz w:val="20"/>
-          <w:szCs w:val="20"/>
-        </w:rPr>
         <w:t>7</w:t>
       </w:r>
       <w:r>
@@ -15126,7 +14988,6 @@
           <w:sz w:val="20"/>
           <w:szCs w:val="20"/>
         </w:rPr>
-        <w:lastRenderedPageBreak/>
         <w:t xml:space="preserve">Table </w:t>
       </w:r>
       <w:r>
@@ -16966,14 +16827,6 @@
         </w:rPr>
         <w:t xml:space="preserve"> P-value.</w:t>
       </w:r>
-    </w:p>
-    <w:p>
-      <w:pPr>
-        <w:rPr>
-          <w:sz w:val="20"/>
-          <w:szCs w:val="20"/>
-        </w:rPr>
-      </w:pPr>
     </w:p>
     <w:sectPr>
       <w:pgSz w:w="12240" w:h="15840"/>

</xml_diff>